<commit_message>
typograpy yeni notlar eklendi
</commit_message>
<xml_diff>
--- a/design-notlar.docx
+++ b/design-notlar.docx
@@ -783,10 +783,824 @@
       <w:proofErr w:type="spellEnd"/>
     </w:p>
     <w:p/>
-    <w:p>
+    <w:p/>
+    <w:p>
+      <w:hyperlink r:id="rId17" w:history="1">
+        <w:r>
+          <w:rPr>
+            <w:rStyle w:val="Kpr"/>
+          </w:rPr>
+          <w:t>http://www.typeconnection.com/index.php</w:t>
+        </w:r>
+      </w:hyperlink>
+    </w:p>
+    <w:p>
+      <w:hyperlink r:id="rId18" w:history="1">
+        <w:r>
+          <w:rPr>
+            <w:rStyle w:val="Kpr"/>
+          </w:rPr>
+          <w:t>https://www.fontpair.co/</w:t>
+        </w:r>
+      </w:hyperlink>
+    </w:p>
+    <w:p>
+      <w:hyperlink r:id="rId19" w:history="1">
+        <w:r>
+          <w:rPr>
+            <w:rStyle w:val="Kpr"/>
+          </w:rPr>
+          <w:t>https://www.typewolf.com/</w:t>
+        </w:r>
+      </w:hyperlink>
+    </w:p>
+    <w:p>
+      <w:r>
+        <w:t xml:space="preserve">typeface </w:t>
+      </w:r>
+      <w:proofErr w:type="spellStart"/>
+      <w:r>
+        <w:t>için</w:t>
+      </w:r>
+      <w:proofErr w:type="spellEnd"/>
+      <w:r>
+        <w:t xml:space="preserve"> </w:t>
+      </w:r>
+      <w:proofErr w:type="spellStart"/>
+      <w:r>
+        <w:t>güzel</w:t>
+      </w:r>
+      <w:proofErr w:type="spellEnd"/>
+      <w:r>
+        <w:t xml:space="preserve"> </w:t>
+      </w:r>
+      <w:proofErr w:type="spellStart"/>
+      <w:r>
+        <w:t>bir</w:t>
+      </w:r>
+      <w:proofErr w:type="spellEnd"/>
+      <w:r>
+        <w:t xml:space="preserve"> </w:t>
+      </w:r>
+      <w:proofErr w:type="spellStart"/>
+      <w:r>
+        <w:t>oyun</w:t>
+      </w:r>
+      <w:proofErr w:type="spellEnd"/>
+      <w:r>
+        <w:t xml:space="preserve"> </w:t>
+      </w:r>
+      <w:proofErr w:type="spellStart"/>
+      <w:r>
+        <w:t>sitesi</w:t>
+      </w:r>
+      <w:proofErr w:type="spellEnd"/>
+    </w:p>
+    <w:p/>
+    <w:p>
+      <w:r>
+        <w:t>XXXXXXXXXXXXXXXXXXXXXXXXXXXXXXXXXX</w:t>
+      </w:r>
+    </w:p>
+    <w:p>
+      <w:r>
+        <w:t>x-height determines legibility of font</w:t>
+      </w:r>
+    </w:p>
+    <w:p>
+      <w:r>
+        <w:t xml:space="preserve">Fonts with greater x-height are </w:t>
+      </w:r>
+      <w:r>
+        <w:t>easier</w:t>
+      </w:r>
+      <w:r>
+        <w:t xml:space="preserve"> to read on small devices.</w:t>
+      </w:r>
+    </w:p>
+    <w:p>
+      <w:r>
+        <w:t>Most efficient x-height is 67% to 69% of cap h</w:t>
+      </w:r>
+      <w:r>
+        <w:t>e</w:t>
+      </w:r>
+      <w:r>
+        <w:t>ight</w:t>
+      </w:r>
+    </w:p>
+    <w:p>
+      <w:r>
+        <w:t>XXXXXXXXXXXXXXXXXXXXXXXXXXXXXXXXXXXX</w:t>
+      </w:r>
+    </w:p>
+    <w:p/>
+    <w:p>
+      <w:hyperlink r:id="rId20" w:history="1">
+        <w:r>
+          <w:rPr>
+            <w:rStyle w:val="Kpr"/>
+          </w:rPr>
+          <w:t>https://www.supremo.co.uk/typeterms/</w:t>
+        </w:r>
+      </w:hyperlink>
+    </w:p>
+    <w:p>
+      <w:hyperlink r:id="rId21" w:history="1">
+        <w:r>
+          <w:rPr>
+            <w:rStyle w:val="Kpr"/>
+          </w:rPr>
+          <w:t>http://typedia.com/</w:t>
+        </w:r>
+      </w:hyperlink>
+    </w:p>
+    <w:p>
+      <w:r>
+        <w:t xml:space="preserve">Typography </w:t>
+      </w:r>
+      <w:proofErr w:type="spellStart"/>
+      <w:r>
+        <w:t>terimleri</w:t>
+      </w:r>
+      <w:proofErr w:type="spellEnd"/>
+    </w:p>
+    <w:p/>
+    <w:p>
+      <w:r>
+        <w:t xml:space="preserve">** Humanist style </w:t>
+      </w:r>
+      <w:proofErr w:type="spellStart"/>
+      <w:r>
+        <w:t>özellikleri</w:t>
+      </w:r>
+      <w:proofErr w:type="spellEnd"/>
+    </w:p>
+    <w:p>
+      <w:r>
+        <w:t>Diagonal stress</w:t>
+      </w:r>
+    </w:p>
+    <w:p>
+      <w:r>
+        <w:t>Sloping cross bar</w:t>
+      </w:r>
+    </w:p>
+    <w:p>
+      <w:proofErr w:type="spellStart"/>
+      <w:r>
+        <w:t>Serif’</w:t>
+      </w:r>
+      <w:r>
+        <w:t>ler</w:t>
+      </w:r>
+      <w:proofErr w:type="spellEnd"/>
+      <w:r>
+        <w:t xml:space="preserve"> </w:t>
+      </w:r>
+      <w:proofErr w:type="spellStart"/>
+      <w:r>
+        <w:t>büyük</w:t>
+      </w:r>
+      <w:proofErr w:type="spellEnd"/>
+      <w:r>
+        <w:t xml:space="preserve"> </w:t>
+      </w:r>
+      <w:proofErr w:type="spellStart"/>
+      <w:r>
+        <w:t>kavisli</w:t>
+      </w:r>
+      <w:proofErr w:type="spellEnd"/>
+    </w:p>
+    <w:p/>
+    <w:p>
+      <w:pPr>
+        <w:rPr>
+          <w:u w:val="single"/>
+        </w:rPr>
+      </w:pPr>
+      <w:r>
+        <w:rPr>
+          <w:u w:val="single"/>
+        </w:rPr>
+        <w:t>Old style (</w:t>
+      </w:r>
+      <w:proofErr w:type="spellStart"/>
+      <w:r>
+        <w:rPr>
+          <w:u w:val="single"/>
+        </w:rPr>
+        <w:t>Geralde</w:t>
+      </w:r>
+      <w:proofErr w:type="spellEnd"/>
+      <w:r>
+        <w:rPr>
+          <w:u w:val="single"/>
+        </w:rPr>
+        <w:t>/Garamond)</w:t>
+      </w:r>
+    </w:p>
+    <w:p>
+      <w:proofErr w:type="spellStart"/>
+      <w:r>
+        <w:t>Daha</w:t>
+      </w:r>
+      <w:proofErr w:type="spellEnd"/>
+      <w:r>
+        <w:t xml:space="preserve"> </w:t>
+      </w:r>
+      <w:proofErr w:type="spellStart"/>
+      <w:r>
+        <w:t>az</w:t>
+      </w:r>
+      <w:proofErr w:type="spellEnd"/>
+      <w:r>
+        <w:t xml:space="preserve"> humanist</w:t>
+      </w:r>
+    </w:p>
+    <w:p>
+      <w:r>
+        <w:t xml:space="preserve">Diagonal stress </w:t>
+      </w:r>
+      <w:proofErr w:type="spellStart"/>
+      <w:r>
+        <w:t>var</w:t>
+      </w:r>
+      <w:proofErr w:type="spellEnd"/>
+    </w:p>
+    <w:p>
+      <w:r>
+        <w:t xml:space="preserve">Ascender ve </w:t>
+      </w:r>
+      <w:proofErr w:type="spellStart"/>
+      <w:r>
+        <w:t>descender’</w:t>
+      </w:r>
+      <w:r>
+        <w:t>ler</w:t>
+      </w:r>
+      <w:proofErr w:type="spellEnd"/>
+      <w:r>
+        <w:t xml:space="preserve"> </w:t>
+      </w:r>
+      <w:proofErr w:type="spellStart"/>
+      <w:r>
+        <w:t>sonunda</w:t>
+      </w:r>
+      <w:proofErr w:type="spellEnd"/>
+      <w:r>
+        <w:t xml:space="preserve"> </w:t>
+      </w:r>
+      <w:proofErr w:type="spellStart"/>
+      <w:r>
+        <w:t>küçük</w:t>
+      </w:r>
+      <w:proofErr w:type="spellEnd"/>
+      <w:r>
+        <w:t xml:space="preserve"> </w:t>
+      </w:r>
+      <w:r>
+        <w:t xml:space="preserve">ve </w:t>
+      </w:r>
+      <w:proofErr w:type="spellStart"/>
+      <w:r>
+        <w:t>eğimli</w:t>
+      </w:r>
+      <w:proofErr w:type="spellEnd"/>
+      <w:r>
+        <w:t xml:space="preserve"> </w:t>
+      </w:r>
+      <w:r>
+        <w:t xml:space="preserve">serif </w:t>
+      </w:r>
+      <w:proofErr w:type="spellStart"/>
+      <w:r>
+        <w:t>var</w:t>
+      </w:r>
+      <w:proofErr w:type="spellEnd"/>
+    </w:p>
+    <w:p>
+      <w:r>
+        <w:t xml:space="preserve">W </w:t>
+      </w:r>
+      <w:proofErr w:type="spellStart"/>
+      <w:r>
+        <w:t>çapraz</w:t>
+      </w:r>
+      <w:proofErr w:type="spellEnd"/>
+      <w:r>
+        <w:t xml:space="preserve"> </w:t>
+      </w:r>
+      <w:proofErr w:type="spellStart"/>
+      <w:r>
+        <w:t>versiyonlu</w:t>
+      </w:r>
+      <w:proofErr w:type="spellEnd"/>
+      <w:r>
+        <w:t xml:space="preserve">, </w:t>
+      </w:r>
+      <w:proofErr w:type="spellStart"/>
+      <w:r>
+        <w:t>ortadaki</w:t>
+      </w:r>
+      <w:proofErr w:type="spellEnd"/>
+      <w:r>
+        <w:t xml:space="preserve"> </w:t>
+      </w:r>
+      <w:proofErr w:type="spellStart"/>
+      <w:r>
+        <w:t>çizgiler</w:t>
+      </w:r>
+      <w:proofErr w:type="spellEnd"/>
+      <w:r>
+        <w:t xml:space="preserve"> x </w:t>
+      </w:r>
+      <w:proofErr w:type="spellStart"/>
+      <w:r>
+        <w:t>oluşturuyor</w:t>
+      </w:r>
+      <w:proofErr w:type="spellEnd"/>
+      <w:r>
+        <w:t xml:space="preserve">, 2 V </w:t>
+      </w:r>
+      <w:proofErr w:type="spellStart"/>
+      <w:r>
+        <w:t>birbrine</w:t>
+      </w:r>
+      <w:proofErr w:type="spellEnd"/>
+      <w:r>
+        <w:t xml:space="preserve"> </w:t>
+      </w:r>
+      <w:proofErr w:type="spellStart"/>
+      <w:r>
+        <w:t>karışmış</w:t>
+      </w:r>
+      <w:proofErr w:type="spellEnd"/>
+      <w:r>
+        <w:t xml:space="preserve"> </w:t>
+      </w:r>
+      <w:proofErr w:type="spellStart"/>
+      <w:proofErr w:type="gramStart"/>
+      <w:r>
+        <w:t>gibi</w:t>
+      </w:r>
+      <w:proofErr w:type="spellEnd"/>
+      <w:r>
+        <w:t>..</w:t>
+      </w:r>
+      <w:proofErr w:type="gramEnd"/>
+    </w:p>
+    <w:p>
+      <w:r>
+        <w:t xml:space="preserve">E </w:t>
+      </w:r>
+      <w:proofErr w:type="spellStart"/>
+      <w:r>
+        <w:t>harfinde</w:t>
+      </w:r>
+      <w:proofErr w:type="spellEnd"/>
+      <w:r>
+        <w:t xml:space="preserve"> </w:t>
+      </w:r>
+      <w:proofErr w:type="spellStart"/>
+      <w:r>
+        <w:t>d</w:t>
+      </w:r>
+      <w:r>
+        <w:t>aha</w:t>
+      </w:r>
+      <w:proofErr w:type="spellEnd"/>
+      <w:r>
+        <w:t xml:space="preserve"> </w:t>
+      </w:r>
+      <w:proofErr w:type="spellStart"/>
+      <w:r>
+        <w:t>küçük</w:t>
+      </w:r>
+      <w:proofErr w:type="spellEnd"/>
+      <w:r>
+        <w:t xml:space="preserve"> counter space</w:t>
+      </w:r>
+    </w:p>
+    <w:p>
+      <w:proofErr w:type="spellStart"/>
+      <w:r>
+        <w:t>T’de</w:t>
+      </w:r>
+      <w:proofErr w:type="spellEnd"/>
+      <w:r>
+        <w:t xml:space="preserve"> </w:t>
+      </w:r>
+      <w:proofErr w:type="spellStart"/>
+      <w:r>
+        <w:t>eğimli</w:t>
+      </w:r>
+      <w:proofErr w:type="spellEnd"/>
+      <w:r>
+        <w:t xml:space="preserve"> beak </w:t>
+      </w:r>
+      <w:proofErr w:type="spellStart"/>
+      <w:r>
+        <w:t>var</w:t>
+      </w:r>
+      <w:proofErr w:type="spellEnd"/>
+    </w:p>
+    <w:p/>
+    <w:p/>
+    <w:p>
+      <w:pPr>
+        <w:rPr>
+          <w:u w:val="single"/>
+        </w:rPr>
+      </w:pPr>
+      <w:r>
+        <w:rPr>
+          <w:u w:val="single"/>
+        </w:rPr>
+        <w:lastRenderedPageBreak/>
+        <w:t>Transitional style</w:t>
+      </w:r>
+    </w:p>
+    <w:p>
+      <w:proofErr w:type="spellStart"/>
+      <w:r>
+        <w:t>Daha</w:t>
+      </w:r>
+      <w:proofErr w:type="spellEnd"/>
+      <w:r>
+        <w:t xml:space="preserve"> </w:t>
+      </w:r>
+      <w:proofErr w:type="spellStart"/>
+      <w:r>
+        <w:t>sivri</w:t>
+      </w:r>
+      <w:proofErr w:type="spellEnd"/>
+      <w:r>
+        <w:t xml:space="preserve"> serif</w:t>
+      </w:r>
+    </w:p>
+    <w:p>
+      <w:r>
+        <w:t xml:space="preserve">Diagonal stress </w:t>
+      </w:r>
+      <w:proofErr w:type="spellStart"/>
+      <w:r>
+        <w:t>neredeyse</w:t>
+      </w:r>
+      <w:proofErr w:type="spellEnd"/>
+      <w:r>
+        <w:t xml:space="preserve"> </w:t>
+      </w:r>
+      <w:proofErr w:type="spellStart"/>
+      <w:r>
+        <w:t>düz</w:t>
+      </w:r>
+      <w:proofErr w:type="spellEnd"/>
+    </w:p>
+    <w:p>
+      <w:r>
+        <w:t xml:space="preserve">E </w:t>
+      </w:r>
+      <w:proofErr w:type="spellStart"/>
+      <w:r>
+        <w:t>harfindeki</w:t>
+      </w:r>
+      <w:proofErr w:type="spellEnd"/>
+      <w:r>
+        <w:t xml:space="preserve"> Counter </w:t>
+      </w:r>
+      <w:proofErr w:type="spellStart"/>
+      <w:r>
+        <w:t>daha</w:t>
+      </w:r>
+      <w:proofErr w:type="spellEnd"/>
+      <w:r>
+        <w:t xml:space="preserve"> </w:t>
+      </w:r>
+      <w:proofErr w:type="spellStart"/>
+      <w:r>
+        <w:t>büyük</w:t>
+      </w:r>
+      <w:proofErr w:type="spellEnd"/>
+    </w:p>
+    <w:p>
+      <w:r>
+        <w:t xml:space="preserve">W </w:t>
+      </w:r>
+      <w:proofErr w:type="spellStart"/>
+      <w:r>
+        <w:t>çapraz</w:t>
+      </w:r>
+      <w:proofErr w:type="spellEnd"/>
+      <w:r>
+        <w:t xml:space="preserve"> </w:t>
+      </w:r>
+      <w:proofErr w:type="spellStart"/>
+      <w:r>
+        <w:t>değil</w:t>
+      </w:r>
+      <w:proofErr w:type="spellEnd"/>
+    </w:p>
+    <w:p>
+      <w:r>
+        <w:t xml:space="preserve">T </w:t>
+      </w:r>
+      <w:proofErr w:type="spellStart"/>
+      <w:r>
+        <w:t>harfindeki</w:t>
+      </w:r>
+      <w:proofErr w:type="spellEnd"/>
+      <w:r>
+        <w:t xml:space="preserve"> beak </w:t>
+      </w:r>
+      <w:proofErr w:type="spellStart"/>
+      <w:r>
+        <w:t>daha</w:t>
+      </w:r>
+      <w:proofErr w:type="spellEnd"/>
+      <w:r>
+        <w:t xml:space="preserve"> </w:t>
+      </w:r>
+      <w:proofErr w:type="spellStart"/>
+      <w:r>
+        <w:t>sivri</w:t>
+      </w:r>
+      <w:proofErr w:type="spellEnd"/>
+      <w:r>
+        <w:t xml:space="preserve"> ve </w:t>
+      </w:r>
+      <w:proofErr w:type="spellStart"/>
+      <w:r>
+        <w:t>aşağı</w:t>
+      </w:r>
+      <w:proofErr w:type="spellEnd"/>
+      <w:r>
+        <w:t xml:space="preserve"> </w:t>
+      </w:r>
+      <w:proofErr w:type="spellStart"/>
+      <w:r>
+        <w:t>doğru</w:t>
+      </w:r>
+      <w:proofErr w:type="spellEnd"/>
+    </w:p>
+    <w:p>
+      <w:proofErr w:type="spellStart"/>
+      <w:r>
+        <w:t>Daha</w:t>
+      </w:r>
+      <w:proofErr w:type="spellEnd"/>
+      <w:r>
+        <w:t xml:space="preserve"> contrast stroke</w:t>
+      </w:r>
+    </w:p>
+    <w:p/>
+    <w:p>
+      <w:pPr>
+        <w:rPr>
+          <w:u w:val="single"/>
+        </w:rPr>
+      </w:pPr>
+      <w:r>
+        <w:rPr>
+          <w:u w:val="single"/>
+        </w:rPr>
+        <w:t>Bodoni (Modern)</w:t>
+      </w:r>
+    </w:p>
+    <w:p>
+      <w:r>
+        <w:t>Stroke contrast big</w:t>
+      </w:r>
+    </w:p>
+    <w:p>
+      <w:proofErr w:type="spellStart"/>
+      <w:r>
+        <w:t>Serif’ler</w:t>
+      </w:r>
+      <w:proofErr w:type="spellEnd"/>
+      <w:r>
+        <w:t xml:space="preserve"> </w:t>
+      </w:r>
+      <w:proofErr w:type="spellStart"/>
+      <w:r>
+        <w:t>daha</w:t>
+      </w:r>
+      <w:proofErr w:type="spellEnd"/>
+      <w:r>
+        <w:t xml:space="preserve"> </w:t>
+      </w:r>
+      <w:proofErr w:type="spellStart"/>
+      <w:r>
+        <w:t>ince</w:t>
+      </w:r>
+      <w:proofErr w:type="spellEnd"/>
+      <w:r>
+        <w:t xml:space="preserve"> </w:t>
+      </w:r>
+      <w:proofErr w:type="spellStart"/>
+      <w:r>
+        <w:t>şerit</w:t>
+      </w:r>
+      <w:proofErr w:type="spellEnd"/>
+    </w:p>
+    <w:p>
+      <w:r>
+        <w:t xml:space="preserve">Diagonal stress </w:t>
+      </w:r>
+      <w:proofErr w:type="spellStart"/>
+      <w:r>
+        <w:t>düz</w:t>
+      </w:r>
+      <w:proofErr w:type="spellEnd"/>
+    </w:p>
+    <w:p/>
+    <w:p>
+      <w:pPr>
+        <w:rPr>
+          <w:u w:val="single"/>
+        </w:rPr>
+      </w:pPr>
+      <w:r>
+        <w:rPr>
+          <w:u w:val="single"/>
+        </w:rPr>
+        <w:t>Slab serif (Egyptian Slab)</w:t>
+      </w:r>
+    </w:p>
+    <w:p>
+      <w:proofErr w:type="spellStart"/>
+      <w:r>
+        <w:t>Daha</w:t>
+      </w:r>
+      <w:proofErr w:type="spellEnd"/>
+      <w:r>
+        <w:t xml:space="preserve"> </w:t>
+      </w:r>
+      <w:proofErr w:type="spellStart"/>
+      <w:r>
+        <w:t>kalın</w:t>
+      </w:r>
+      <w:proofErr w:type="spellEnd"/>
+      <w:r>
+        <w:t xml:space="preserve"> </w:t>
+      </w:r>
+      <w:proofErr w:type="spellStart"/>
+      <w:r>
+        <w:t>slab’li</w:t>
+      </w:r>
+      <w:proofErr w:type="spellEnd"/>
+      <w:r>
+        <w:t xml:space="preserve"> </w:t>
+      </w:r>
+      <w:r>
+        <w:t>serif</w:t>
+      </w:r>
+    </w:p>
+    <w:p/>
+    <w:p>
+      <w:pPr>
+        <w:rPr>
+          <w:u w:val="single"/>
+        </w:rPr>
+      </w:pPr>
+      <w:r>
+        <w:rPr>
+          <w:u w:val="single"/>
+        </w:rPr>
+        <w:t>Sans serif</w:t>
+      </w:r>
+    </w:p>
+    <w:p>
+      <w:proofErr w:type="spellStart"/>
+      <w:r>
+        <w:t>Hiç</w:t>
+      </w:r>
+      <w:proofErr w:type="spellEnd"/>
+      <w:r>
+        <w:t xml:space="preserve"> serif </w:t>
+      </w:r>
+      <w:proofErr w:type="spellStart"/>
+      <w:r>
+        <w:t>ya</w:t>
+      </w:r>
+      <w:proofErr w:type="spellEnd"/>
+      <w:r>
+        <w:t xml:space="preserve"> da slab yok</w:t>
+      </w:r>
+    </w:p>
+    <w:p/>
+    <w:p>
+      <w:pPr>
+        <w:rPr>
+          <w:u w:val="single"/>
+        </w:rPr>
+      </w:pPr>
+      <w:r>
+        <w:rPr>
+          <w:u w:val="single"/>
+        </w:rPr>
+        <w:t>Humanist Sans Serif</w:t>
+      </w:r>
+    </w:p>
+    <w:p>
+      <w:pPr>
+        <w:rPr>
+          <w:u w:val="single"/>
+        </w:rPr>
+      </w:pPr>
+      <w:r>
+        <w:rPr>
+          <w:u w:val="single"/>
+        </w:rPr>
+        <w:t>Gill Sans</w:t>
+      </w:r>
+    </w:p>
+    <w:p>
+      <w:r>
+        <w:rPr>
+          <w:u w:val="single"/>
+        </w:rPr>
+        <w:t xml:space="preserve">Open </w:t>
+      </w:r>
+      <w:proofErr w:type="gramStart"/>
+      <w:r>
+        <w:rPr>
+          <w:u w:val="single"/>
+        </w:rPr>
+        <w:t>sans</w:t>
+      </w:r>
+      <w:r>
+        <w:t xml:space="preserve">  -</w:t>
+      </w:r>
+      <w:proofErr w:type="gramEnd"/>
+      <w:r>
+        <w:t xml:space="preserve"> very popular these days</w:t>
+      </w:r>
+    </w:p>
+    <w:p>
+      <w:r>
+        <w:rPr>
+          <w:u w:val="single"/>
+        </w:rPr>
+        <w:t>Geometric Sans Serif</w:t>
+      </w:r>
+      <w:r>
+        <w:rPr>
+          <w:u w:val="single"/>
+        </w:rPr>
+        <w:t>,</w:t>
+      </w:r>
+      <w:r>
+        <w:t xml:space="preserve"> </w:t>
+      </w:r>
+      <w:proofErr w:type="spellStart"/>
+      <w:r>
+        <w:t>Futura</w:t>
+      </w:r>
+      <w:proofErr w:type="spellEnd"/>
+      <w:r>
+        <w:t xml:space="preserve">, </w:t>
+      </w:r>
+      <w:proofErr w:type="spellStart"/>
+      <w:r>
+        <w:t>Proxima</w:t>
+      </w:r>
+      <w:proofErr w:type="spellEnd"/>
+      <w:r>
+        <w:t xml:space="preserve"> </w:t>
+      </w:r>
+      <w:r>
+        <w:t xml:space="preserve">Nova, </w:t>
+      </w:r>
+      <w:proofErr w:type="spellStart"/>
+      <w:r>
+        <w:t>Museo</w:t>
+      </w:r>
+      <w:proofErr w:type="spellEnd"/>
+      <w:r>
+        <w:t xml:space="preserve"> Sans, Texta</w:t>
+      </w:r>
+    </w:p>
+    <w:p>
+      <w:pPr>
+        <w:rPr>
+          <w:u w:val="single"/>
+        </w:rPr>
+      </w:pPr>
       <w:bookmarkStart w:id="0" w:name="_GoBack"/>
       <w:bookmarkEnd w:id="0"/>
     </w:p>
+    <w:p/>
+    <w:p/>
+    <w:p/>
+    <w:p>
+      <w:pPr>
+        <w:rPr>
+          <w:u w:val="single"/>
+        </w:rPr>
+      </w:pPr>
+    </w:p>
+    <w:p/>
     <w:p/>
     <w:p/>
     <w:p/>

</xml_diff>

<commit_message>
Typography classes part 1
</commit_message>
<xml_diff>
--- a/design-notlar.docx
+++ b/design-notlar.docx
@@ -927,11 +927,25 @@
     </w:p>
     <w:p/>
     <w:p>
-      <w:r>
-        <w:t xml:space="preserve">** Humanist style </w:t>
-      </w:r>
-      <w:proofErr w:type="spellStart"/>
-      <w:r>
+      <w:pPr>
+        <w:rPr>
+          <w:b/>
+          <w:u w:val="single"/>
+        </w:rPr>
+      </w:pPr>
+      <w:r>
+        <w:rPr>
+          <w:b/>
+          <w:u w:val="single"/>
+        </w:rPr>
+        <w:t xml:space="preserve">Humanist style </w:t>
+      </w:r>
+      <w:proofErr w:type="spellStart"/>
+      <w:r>
+        <w:rPr>
+          <w:b/>
+          <w:u w:val="single"/>
+        </w:rPr>
         <w:t>özellikleri</w:t>
       </w:r>
       <w:proofErr w:type="spellEnd"/>
@@ -972,623 +986,794 @@
       </w:r>
       <w:proofErr w:type="spellEnd"/>
     </w:p>
-    <w:p/>
-    <w:p>
-      <w:pPr>
-        <w:rPr>
-          <w:u w:val="single"/>
-        </w:rPr>
-      </w:pPr>
-      <w:r>
-        <w:rPr>
-          <w:u w:val="single"/>
-        </w:rPr>
-        <w:t>Old style (</w:t>
-      </w:r>
-      <w:proofErr w:type="spellStart"/>
-      <w:r>
-        <w:rPr>
-          <w:u w:val="single"/>
-        </w:rPr>
-        <w:t>Geralde</w:t>
-      </w:r>
-      <w:proofErr w:type="spellEnd"/>
-      <w:r>
-        <w:rPr>
-          <w:u w:val="single"/>
-        </w:rPr>
-        <w:t>/Garamond)</w:t>
-      </w:r>
-    </w:p>
-    <w:p>
-      <w:proofErr w:type="spellStart"/>
-      <w:r>
-        <w:t>Daha</w:t>
-      </w:r>
-      <w:proofErr w:type="spellEnd"/>
-      <w:r>
-        <w:t xml:space="preserve"> </w:t>
-      </w:r>
-      <w:proofErr w:type="spellStart"/>
-      <w:r>
-        <w:t>az</w:t>
-      </w:r>
-      <w:proofErr w:type="spellEnd"/>
-      <w:r>
-        <w:t xml:space="preserve"> humanist</w:t>
-      </w:r>
-    </w:p>
-    <w:p>
-      <w:r>
-        <w:t xml:space="preserve">Diagonal stress </w:t>
-      </w:r>
-      <w:proofErr w:type="spellStart"/>
-      <w:r>
-        <w:t>var</w:t>
-      </w:r>
-      <w:proofErr w:type="spellEnd"/>
-    </w:p>
-    <w:p>
-      <w:r>
-        <w:t xml:space="preserve">Ascender ve </w:t>
-      </w:r>
-      <w:proofErr w:type="spellStart"/>
-      <w:r>
-        <w:t>descender’</w:t>
-      </w:r>
-      <w:r>
-        <w:t>ler</w:t>
-      </w:r>
-      <w:proofErr w:type="spellEnd"/>
-      <w:r>
-        <w:t xml:space="preserve"> </w:t>
-      </w:r>
-      <w:proofErr w:type="spellStart"/>
-      <w:r>
-        <w:t>sonunda</w:t>
-      </w:r>
-      <w:proofErr w:type="spellEnd"/>
-      <w:r>
-        <w:t xml:space="preserve"> </w:t>
-      </w:r>
-      <w:proofErr w:type="spellStart"/>
-      <w:r>
-        <w:t>küçük</w:t>
-      </w:r>
-      <w:proofErr w:type="spellEnd"/>
-      <w:r>
-        <w:t xml:space="preserve"> </w:t>
-      </w:r>
-      <w:r>
-        <w:t xml:space="preserve">ve </w:t>
-      </w:r>
-      <w:proofErr w:type="spellStart"/>
-      <w:r>
-        <w:t>eğimli</w:t>
-      </w:r>
-      <w:proofErr w:type="spellEnd"/>
-      <w:r>
-        <w:t xml:space="preserve"> </w:t>
-      </w:r>
-      <w:r>
-        <w:t xml:space="preserve">serif </w:t>
-      </w:r>
-      <w:proofErr w:type="spellStart"/>
-      <w:r>
-        <w:t>var</w:t>
-      </w:r>
-      <w:proofErr w:type="spellEnd"/>
-    </w:p>
-    <w:p>
-      <w:r>
-        <w:t xml:space="preserve">W </w:t>
-      </w:r>
-      <w:proofErr w:type="spellStart"/>
-      <w:r>
-        <w:t>çapraz</w:t>
-      </w:r>
-      <w:proofErr w:type="spellEnd"/>
-      <w:r>
-        <w:t xml:space="preserve"> </w:t>
-      </w:r>
-      <w:proofErr w:type="spellStart"/>
-      <w:r>
-        <w:t>versiyonlu</w:t>
-      </w:r>
-      <w:proofErr w:type="spellEnd"/>
-      <w:r>
-        <w:t xml:space="preserve">, </w:t>
-      </w:r>
-      <w:proofErr w:type="spellStart"/>
-      <w:r>
-        <w:t>ortadaki</w:t>
-      </w:r>
-      <w:proofErr w:type="spellEnd"/>
-      <w:r>
-        <w:t xml:space="preserve"> </w:t>
-      </w:r>
-      <w:proofErr w:type="spellStart"/>
-      <w:r>
-        <w:t>çizgiler</w:t>
-      </w:r>
-      <w:proofErr w:type="spellEnd"/>
-      <w:r>
-        <w:t xml:space="preserve"> x </w:t>
-      </w:r>
-      <w:proofErr w:type="spellStart"/>
-      <w:r>
-        <w:t>oluşturuyor</w:t>
-      </w:r>
-      <w:proofErr w:type="spellEnd"/>
-      <w:r>
-        <w:t xml:space="preserve">, 2 V </w:t>
-      </w:r>
-      <w:proofErr w:type="spellStart"/>
-      <w:r>
-        <w:t>birbrine</w:t>
-      </w:r>
-      <w:proofErr w:type="spellEnd"/>
-      <w:r>
-        <w:t xml:space="preserve"> </w:t>
-      </w:r>
-      <w:proofErr w:type="spellStart"/>
-      <w:r>
-        <w:t>karışmış</w:t>
-      </w:r>
-      <w:proofErr w:type="spellEnd"/>
-      <w:r>
-        <w:t xml:space="preserve"> </w:t>
-      </w:r>
-      <w:proofErr w:type="spellStart"/>
-      <w:proofErr w:type="gramStart"/>
-      <w:r>
-        <w:t>gibi</w:t>
-      </w:r>
-      <w:proofErr w:type="spellEnd"/>
-      <w:r>
-        <w:t>..</w:t>
-      </w:r>
-      <w:proofErr w:type="gramEnd"/>
-    </w:p>
-    <w:p>
-      <w:r>
-        <w:t xml:space="preserve">E </w:t>
-      </w:r>
-      <w:proofErr w:type="spellStart"/>
-      <w:r>
-        <w:t>harfinde</w:t>
-      </w:r>
-      <w:proofErr w:type="spellEnd"/>
-      <w:r>
-        <w:t xml:space="preserve"> </w:t>
-      </w:r>
-      <w:proofErr w:type="spellStart"/>
-      <w:r>
-        <w:t>d</w:t>
-      </w:r>
-      <w:r>
-        <w:t>aha</w:t>
-      </w:r>
-      <w:proofErr w:type="spellEnd"/>
-      <w:r>
-        <w:t xml:space="preserve"> </w:t>
-      </w:r>
-      <w:proofErr w:type="spellStart"/>
-      <w:r>
-        <w:t>küçük</w:t>
-      </w:r>
-      <w:proofErr w:type="spellEnd"/>
-      <w:r>
-        <w:t xml:space="preserve"> counter space</w:t>
-      </w:r>
-    </w:p>
-    <w:p>
-      <w:proofErr w:type="spellStart"/>
-      <w:r>
-        <w:t>T’de</w:t>
-      </w:r>
-      <w:proofErr w:type="spellEnd"/>
-      <w:r>
-        <w:t xml:space="preserve"> </w:t>
-      </w:r>
-      <w:proofErr w:type="spellStart"/>
-      <w:r>
-        <w:t>eğimli</w:t>
-      </w:r>
-      <w:proofErr w:type="spellEnd"/>
-      <w:r>
-        <w:t xml:space="preserve"> beak </w:t>
-      </w:r>
-      <w:proofErr w:type="spellStart"/>
-      <w:r>
-        <w:t>var</w:t>
-      </w:r>
-      <w:proofErr w:type="spellEnd"/>
-    </w:p>
-    <w:p/>
-    <w:p/>
-    <w:p>
-      <w:pPr>
-        <w:rPr>
-          <w:u w:val="single"/>
-        </w:rPr>
-      </w:pPr>
-      <w:r>
-        <w:rPr>
-          <w:u w:val="single"/>
-        </w:rPr>
-        <w:lastRenderedPageBreak/>
-        <w:t>Transitional style</w:t>
-      </w:r>
-    </w:p>
-    <w:p>
-      <w:proofErr w:type="spellStart"/>
-      <w:r>
-        <w:t>Daha</w:t>
-      </w:r>
-      <w:proofErr w:type="spellEnd"/>
-      <w:r>
-        <w:t xml:space="preserve"> </w:t>
-      </w:r>
-      <w:proofErr w:type="spellStart"/>
-      <w:r>
-        <w:t>sivri</w:t>
-      </w:r>
-      <w:proofErr w:type="spellEnd"/>
-      <w:r>
-        <w:t xml:space="preserve"> serif</w:t>
-      </w:r>
-    </w:p>
-    <w:p>
-      <w:r>
-        <w:t xml:space="preserve">Diagonal stress </w:t>
-      </w:r>
-      <w:proofErr w:type="spellStart"/>
-      <w:r>
-        <w:t>neredeyse</w:t>
-      </w:r>
-      <w:proofErr w:type="spellEnd"/>
-      <w:r>
-        <w:t xml:space="preserve"> </w:t>
-      </w:r>
-      <w:proofErr w:type="spellStart"/>
-      <w:r>
-        <w:t>düz</w:t>
-      </w:r>
-      <w:proofErr w:type="spellEnd"/>
-    </w:p>
-    <w:p>
-      <w:r>
-        <w:t xml:space="preserve">E </w:t>
-      </w:r>
-      <w:proofErr w:type="spellStart"/>
-      <w:r>
-        <w:t>harfindeki</w:t>
-      </w:r>
-      <w:proofErr w:type="spellEnd"/>
-      <w:r>
-        <w:t xml:space="preserve"> Counter </w:t>
-      </w:r>
-      <w:proofErr w:type="spellStart"/>
-      <w:r>
-        <w:t>daha</w:t>
-      </w:r>
-      <w:proofErr w:type="spellEnd"/>
-      <w:r>
-        <w:t xml:space="preserve"> </w:t>
-      </w:r>
-      <w:proofErr w:type="spellStart"/>
-      <w:r>
-        <w:t>büyük</w:t>
-      </w:r>
-      <w:proofErr w:type="spellEnd"/>
-    </w:p>
-    <w:p>
-      <w:r>
-        <w:t xml:space="preserve">W </w:t>
-      </w:r>
-      <w:proofErr w:type="spellStart"/>
-      <w:r>
-        <w:t>çapraz</w:t>
-      </w:r>
-      <w:proofErr w:type="spellEnd"/>
-      <w:r>
-        <w:t xml:space="preserve"> </w:t>
-      </w:r>
-      <w:proofErr w:type="spellStart"/>
-      <w:r>
-        <w:t>değil</w:t>
-      </w:r>
-      <w:proofErr w:type="spellEnd"/>
-    </w:p>
-    <w:p>
-      <w:r>
-        <w:t xml:space="preserve">T </w:t>
-      </w:r>
-      <w:proofErr w:type="spellStart"/>
-      <w:r>
-        <w:t>harfindeki</w:t>
-      </w:r>
-      <w:proofErr w:type="spellEnd"/>
-      <w:r>
-        <w:t xml:space="preserve"> beak </w:t>
-      </w:r>
-      <w:proofErr w:type="spellStart"/>
-      <w:r>
-        <w:t>daha</w:t>
-      </w:r>
-      <w:proofErr w:type="spellEnd"/>
-      <w:r>
-        <w:t xml:space="preserve"> </w:t>
-      </w:r>
-      <w:proofErr w:type="spellStart"/>
-      <w:r>
-        <w:t>sivri</w:t>
-      </w:r>
-      <w:proofErr w:type="spellEnd"/>
-      <w:r>
-        <w:t xml:space="preserve"> ve </w:t>
-      </w:r>
-      <w:proofErr w:type="spellStart"/>
-      <w:r>
-        <w:t>aşağı</w:t>
-      </w:r>
-      <w:proofErr w:type="spellEnd"/>
-      <w:r>
-        <w:t xml:space="preserve"> </w:t>
-      </w:r>
-      <w:proofErr w:type="spellStart"/>
-      <w:r>
-        <w:t>doğru</w:t>
-      </w:r>
-      <w:proofErr w:type="spellEnd"/>
-    </w:p>
-    <w:p>
-      <w:proofErr w:type="spellStart"/>
-      <w:r>
-        <w:t>Daha</w:t>
-      </w:r>
-      <w:proofErr w:type="spellEnd"/>
-      <w:r>
-        <w:t xml:space="preserve"> contrast stroke</w:t>
-      </w:r>
-    </w:p>
-    <w:p/>
-    <w:p>
-      <w:pPr>
-        <w:rPr>
-          <w:u w:val="single"/>
-        </w:rPr>
-      </w:pPr>
-      <w:r>
-        <w:rPr>
-          <w:u w:val="single"/>
-        </w:rPr>
-        <w:t>Bodoni (Modern)</w:t>
-      </w:r>
-    </w:p>
-    <w:p>
-      <w:r>
-        <w:t>Stroke contrast big</w:t>
-      </w:r>
-    </w:p>
-    <w:p>
-      <w:proofErr w:type="spellStart"/>
-      <w:r>
-        <w:t>Serif’ler</w:t>
-      </w:r>
-      <w:proofErr w:type="spellEnd"/>
-      <w:r>
-        <w:t xml:space="preserve"> </w:t>
-      </w:r>
-      <w:proofErr w:type="spellStart"/>
-      <w:r>
-        <w:t>daha</w:t>
-      </w:r>
-      <w:proofErr w:type="spellEnd"/>
-      <w:r>
-        <w:t xml:space="preserve"> </w:t>
-      </w:r>
-      <w:proofErr w:type="spellStart"/>
-      <w:r>
-        <w:t>ince</w:t>
-      </w:r>
-      <w:proofErr w:type="spellEnd"/>
-      <w:r>
-        <w:t xml:space="preserve"> </w:t>
-      </w:r>
-      <w:proofErr w:type="spellStart"/>
-      <w:r>
-        <w:t>şerit</w:t>
-      </w:r>
-      <w:proofErr w:type="spellEnd"/>
-    </w:p>
-    <w:p>
-      <w:r>
-        <w:t xml:space="preserve">Diagonal stress </w:t>
-      </w:r>
-      <w:proofErr w:type="spellStart"/>
-      <w:r>
-        <w:t>düz</w:t>
-      </w:r>
-      <w:proofErr w:type="spellEnd"/>
-    </w:p>
-    <w:p/>
-    <w:p>
-      <w:pPr>
-        <w:rPr>
-          <w:u w:val="single"/>
-        </w:rPr>
-      </w:pPr>
-      <w:r>
-        <w:rPr>
-          <w:u w:val="single"/>
-        </w:rPr>
-        <w:t>Slab serif (Egyptian Slab)</w:t>
-      </w:r>
-    </w:p>
-    <w:p>
-      <w:proofErr w:type="spellStart"/>
-      <w:r>
-        <w:t>Daha</w:t>
-      </w:r>
-      <w:proofErr w:type="spellEnd"/>
-      <w:r>
-        <w:t xml:space="preserve"> </w:t>
-      </w:r>
-      <w:proofErr w:type="spellStart"/>
-      <w:r>
-        <w:t>kalın</w:t>
-      </w:r>
-      <w:proofErr w:type="spellEnd"/>
-      <w:r>
-        <w:t xml:space="preserve"> </w:t>
-      </w:r>
-      <w:proofErr w:type="spellStart"/>
-      <w:r>
-        <w:t>slab’li</w:t>
-      </w:r>
-      <w:proofErr w:type="spellEnd"/>
-      <w:r>
-        <w:t xml:space="preserve"> </w:t>
-      </w:r>
-      <w:r>
-        <w:t>serif</w:t>
-      </w:r>
-    </w:p>
-    <w:p/>
-    <w:p>
-      <w:pPr>
-        <w:rPr>
-          <w:u w:val="single"/>
-        </w:rPr>
-      </w:pPr>
-      <w:r>
-        <w:rPr>
-          <w:u w:val="single"/>
-        </w:rPr>
-        <w:t>Sans serif</w:t>
-      </w:r>
-    </w:p>
-    <w:p>
-      <w:proofErr w:type="spellStart"/>
-      <w:r>
-        <w:t>Hiç</w:t>
-      </w:r>
-      <w:proofErr w:type="spellEnd"/>
-      <w:r>
-        <w:t xml:space="preserve"> serif </w:t>
-      </w:r>
-      <w:proofErr w:type="spellStart"/>
-      <w:r>
-        <w:t>ya</w:t>
-      </w:r>
-      <w:proofErr w:type="spellEnd"/>
-      <w:r>
-        <w:t xml:space="preserve"> da slab yok</w:t>
-      </w:r>
-    </w:p>
-    <w:p/>
-    <w:p>
-      <w:pPr>
-        <w:rPr>
-          <w:u w:val="single"/>
-        </w:rPr>
-      </w:pPr>
-      <w:r>
-        <w:rPr>
-          <w:u w:val="single"/>
-        </w:rPr>
-        <w:t>Humanist Sans Serif</w:t>
-      </w:r>
-    </w:p>
-    <w:p>
-      <w:pPr>
-        <w:rPr>
-          <w:u w:val="single"/>
-        </w:rPr>
-      </w:pPr>
-      <w:r>
-        <w:rPr>
-          <w:u w:val="single"/>
-        </w:rPr>
-        <w:t>Gill Sans</w:t>
-      </w:r>
-    </w:p>
-    <w:p>
-      <w:r>
-        <w:rPr>
-          <w:u w:val="single"/>
-        </w:rPr>
-        <w:t xml:space="preserve">Open </w:t>
-      </w:r>
-      <w:proofErr w:type="gramStart"/>
-      <w:r>
-        <w:rPr>
-          <w:u w:val="single"/>
-        </w:rPr>
-        <w:t>sans</w:t>
-      </w:r>
-      <w:r>
-        <w:t xml:space="preserve">  -</w:t>
-      </w:r>
-      <w:proofErr w:type="gramEnd"/>
-      <w:r>
-        <w:t xml:space="preserve"> very popular these days</w:t>
-      </w:r>
-    </w:p>
-    <w:p>
-      <w:r>
-        <w:rPr>
-          <w:u w:val="single"/>
-        </w:rPr>
-        <w:t>Geometric Sans Serif</w:t>
-      </w:r>
-      <w:r>
-        <w:rPr>
-          <w:u w:val="single"/>
-        </w:rPr>
-        <w:t>,</w:t>
-      </w:r>
-      <w:r>
-        <w:t xml:space="preserve"> </w:t>
-      </w:r>
-      <w:proofErr w:type="spellStart"/>
-      <w:r>
-        <w:t>Futura</w:t>
-      </w:r>
-      <w:proofErr w:type="spellEnd"/>
-      <w:r>
-        <w:t xml:space="preserve">, </w:t>
-      </w:r>
-      <w:proofErr w:type="spellStart"/>
-      <w:r>
-        <w:t>Proxima</w:t>
-      </w:r>
-      <w:proofErr w:type="spellEnd"/>
-      <w:r>
-        <w:t xml:space="preserve"> </w:t>
-      </w:r>
-      <w:r>
-        <w:t xml:space="preserve">Nova, </w:t>
-      </w:r>
-      <w:proofErr w:type="spellStart"/>
-      <w:r>
-        <w:t>Museo</w:t>
-      </w:r>
-      <w:proofErr w:type="spellEnd"/>
-      <w:r>
-        <w:t xml:space="preserve"> Sans, Texta</w:t>
-      </w:r>
-    </w:p>
-    <w:p>
-      <w:pPr>
-        <w:rPr>
-          <w:u w:val="single"/>
-        </w:rPr>
-      </w:pPr>
+    <w:p>
+      <w:r>
+        <w:t>Small x-height</w:t>
+      </w:r>
+    </w:p>
+    <w:p>
+      <w:r>
+        <w:t>Low stroke</w:t>
+      </w:r>
+      <w:r>
+        <w:t xml:space="preserve"> contras</w:t>
+      </w:r>
       <w:bookmarkStart w:id="0" w:name="_GoBack"/>
       <w:bookmarkEnd w:id="0"/>
+      <w:r>
+        <w:t>t</w:t>
+      </w:r>
+    </w:p>
+    <w:p/>
+    <w:p>
+      <w:pPr>
+        <w:rPr>
+          <w:b/>
+          <w:u w:val="single"/>
+        </w:rPr>
+      </w:pPr>
+      <w:r>
+        <w:rPr>
+          <w:b/>
+          <w:u w:val="single"/>
+        </w:rPr>
+        <w:t>Old style (</w:t>
+      </w:r>
+      <w:proofErr w:type="spellStart"/>
+      <w:r>
+        <w:rPr>
+          <w:b/>
+          <w:u w:val="single"/>
+        </w:rPr>
+        <w:t>Geralde</w:t>
+      </w:r>
+      <w:proofErr w:type="spellEnd"/>
+      <w:r>
+        <w:rPr>
+          <w:b/>
+          <w:u w:val="single"/>
+        </w:rPr>
+        <w:t>/Garamond)</w:t>
+      </w:r>
+    </w:p>
+    <w:p>
+      <w:proofErr w:type="spellStart"/>
+      <w:r>
+        <w:t>Daha</w:t>
+      </w:r>
+      <w:proofErr w:type="spellEnd"/>
+      <w:r>
+        <w:t xml:space="preserve"> </w:t>
+      </w:r>
+      <w:proofErr w:type="spellStart"/>
+      <w:r>
+        <w:t>az</w:t>
+      </w:r>
+      <w:proofErr w:type="spellEnd"/>
+      <w:r>
+        <w:t xml:space="preserve"> humanist</w:t>
+      </w:r>
+    </w:p>
+    <w:p>
+      <w:proofErr w:type="spellStart"/>
+      <w:r>
+        <w:t>Daha</w:t>
+      </w:r>
+      <w:proofErr w:type="spellEnd"/>
+      <w:r>
+        <w:t xml:space="preserve"> </w:t>
+      </w:r>
+      <w:proofErr w:type="spellStart"/>
+      <w:r>
+        <w:t>az</w:t>
+      </w:r>
+      <w:proofErr w:type="spellEnd"/>
+      <w:r>
+        <w:t xml:space="preserve"> </w:t>
+      </w:r>
+      <w:r>
+        <w:t>d</w:t>
+      </w:r>
+      <w:r>
+        <w:t xml:space="preserve">iagonal stress </w:t>
+      </w:r>
+      <w:proofErr w:type="spellStart"/>
+      <w:r>
+        <w:t>var</w:t>
+      </w:r>
+      <w:proofErr w:type="spellEnd"/>
+    </w:p>
+    <w:p>
+      <w:r>
+        <w:t xml:space="preserve">Ascender ve </w:t>
+      </w:r>
+      <w:proofErr w:type="spellStart"/>
+      <w:r>
+        <w:t>descender’</w:t>
+      </w:r>
+      <w:r>
+        <w:t>ler</w:t>
+      </w:r>
+      <w:proofErr w:type="spellEnd"/>
+      <w:r>
+        <w:t xml:space="preserve"> </w:t>
+      </w:r>
+      <w:proofErr w:type="spellStart"/>
+      <w:r>
+        <w:t>sonunda</w:t>
+      </w:r>
+      <w:proofErr w:type="spellEnd"/>
+      <w:r>
+        <w:t xml:space="preserve"> </w:t>
+      </w:r>
+      <w:proofErr w:type="spellStart"/>
+      <w:r>
+        <w:t>küçük</w:t>
+      </w:r>
+      <w:proofErr w:type="spellEnd"/>
+      <w:r>
+        <w:t xml:space="preserve"> </w:t>
+      </w:r>
+      <w:r>
+        <w:t xml:space="preserve">ve </w:t>
+      </w:r>
+      <w:proofErr w:type="spellStart"/>
+      <w:r>
+        <w:t>eğimli</w:t>
+      </w:r>
+      <w:proofErr w:type="spellEnd"/>
+      <w:r>
+        <w:t xml:space="preserve"> </w:t>
+      </w:r>
+      <w:r>
+        <w:t xml:space="preserve">serif </w:t>
+      </w:r>
+      <w:proofErr w:type="spellStart"/>
+      <w:r>
+        <w:t>var</w:t>
+      </w:r>
+      <w:proofErr w:type="spellEnd"/>
+    </w:p>
+    <w:p>
+      <w:r>
+        <w:t>Greater stroke contrast</w:t>
+      </w:r>
+    </w:p>
+    <w:p>
+      <w:r>
+        <w:t xml:space="preserve">W </w:t>
+      </w:r>
+      <w:proofErr w:type="spellStart"/>
+      <w:r>
+        <w:t>çapraz</w:t>
+      </w:r>
+      <w:proofErr w:type="spellEnd"/>
+      <w:r>
+        <w:t xml:space="preserve"> </w:t>
+      </w:r>
+      <w:proofErr w:type="spellStart"/>
+      <w:r>
+        <w:t>versiyonlu</w:t>
+      </w:r>
+      <w:proofErr w:type="spellEnd"/>
+      <w:r>
+        <w:t xml:space="preserve">, </w:t>
+      </w:r>
+      <w:proofErr w:type="spellStart"/>
+      <w:r>
+        <w:t>ortadaki</w:t>
+      </w:r>
+      <w:proofErr w:type="spellEnd"/>
+      <w:r>
+        <w:t xml:space="preserve"> </w:t>
+      </w:r>
+      <w:proofErr w:type="spellStart"/>
+      <w:r>
+        <w:t>çizgiler</w:t>
+      </w:r>
+      <w:proofErr w:type="spellEnd"/>
+      <w:r>
+        <w:t xml:space="preserve"> x </w:t>
+      </w:r>
+      <w:proofErr w:type="spellStart"/>
+      <w:r>
+        <w:t>oluşturuyor</w:t>
+      </w:r>
+      <w:proofErr w:type="spellEnd"/>
+      <w:r>
+        <w:t xml:space="preserve">, 2 V </w:t>
+      </w:r>
+      <w:proofErr w:type="spellStart"/>
+      <w:r>
+        <w:t>birbrine</w:t>
+      </w:r>
+      <w:proofErr w:type="spellEnd"/>
+      <w:r>
+        <w:t xml:space="preserve"> </w:t>
+      </w:r>
+      <w:proofErr w:type="spellStart"/>
+      <w:r>
+        <w:t>karışmış</w:t>
+      </w:r>
+      <w:proofErr w:type="spellEnd"/>
+      <w:r>
+        <w:t xml:space="preserve"> </w:t>
+      </w:r>
+      <w:proofErr w:type="spellStart"/>
+      <w:proofErr w:type="gramStart"/>
+      <w:r>
+        <w:t>gibi</w:t>
+      </w:r>
+      <w:proofErr w:type="spellEnd"/>
+      <w:r>
+        <w:t>..</w:t>
+      </w:r>
+      <w:proofErr w:type="gramEnd"/>
+    </w:p>
+    <w:p>
+      <w:r>
+        <w:t xml:space="preserve">E </w:t>
+      </w:r>
+      <w:proofErr w:type="spellStart"/>
+      <w:r>
+        <w:t>harfinde</w:t>
+      </w:r>
+      <w:proofErr w:type="spellEnd"/>
+      <w:r>
+        <w:t xml:space="preserve"> </w:t>
+      </w:r>
+      <w:proofErr w:type="spellStart"/>
+      <w:r>
+        <w:t>d</w:t>
+      </w:r>
+      <w:r>
+        <w:t>aha</w:t>
+      </w:r>
+      <w:proofErr w:type="spellEnd"/>
+      <w:r>
+        <w:t xml:space="preserve"> </w:t>
+      </w:r>
+      <w:proofErr w:type="spellStart"/>
+      <w:r>
+        <w:t>küçük</w:t>
+      </w:r>
+      <w:proofErr w:type="spellEnd"/>
+      <w:r>
+        <w:t xml:space="preserve"> counter space</w:t>
+      </w:r>
+    </w:p>
+    <w:p>
+      <w:r>
+        <w:lastRenderedPageBreak/>
+        <w:t>Horizontal ‘e’ crossbar</w:t>
+      </w:r>
+    </w:p>
+    <w:p>
+      <w:proofErr w:type="spellStart"/>
+      <w:r>
+        <w:t>T’de</w:t>
+      </w:r>
+      <w:proofErr w:type="spellEnd"/>
+      <w:r>
+        <w:t xml:space="preserve"> </w:t>
+      </w:r>
+      <w:proofErr w:type="spellStart"/>
+      <w:r>
+        <w:t>eğimli</w:t>
+      </w:r>
+      <w:proofErr w:type="spellEnd"/>
+      <w:r>
+        <w:t xml:space="preserve"> beak </w:t>
+      </w:r>
+      <w:proofErr w:type="spellStart"/>
+      <w:r>
+        <w:t>var</w:t>
+      </w:r>
+      <w:proofErr w:type="spellEnd"/>
+    </w:p>
+    <w:p/>
+    <w:p/>
+    <w:p>
+      <w:pPr>
+        <w:rPr>
+          <w:b/>
+          <w:u w:val="single"/>
+        </w:rPr>
+      </w:pPr>
+      <w:r>
+        <w:rPr>
+          <w:b/>
+          <w:u w:val="single"/>
+        </w:rPr>
+        <w:t>Transitional style</w:t>
+      </w:r>
+    </w:p>
+    <w:p>
+      <w:proofErr w:type="spellStart"/>
+      <w:r>
+        <w:t>Daha</w:t>
+      </w:r>
+      <w:proofErr w:type="spellEnd"/>
+      <w:r>
+        <w:t xml:space="preserve"> </w:t>
+      </w:r>
+      <w:proofErr w:type="spellStart"/>
+      <w:r>
+        <w:t>sivri</w:t>
+      </w:r>
+      <w:proofErr w:type="spellEnd"/>
+      <w:r>
+        <w:t xml:space="preserve"> serif</w:t>
+      </w:r>
+    </w:p>
+    <w:p>
+      <w:r>
+        <w:t xml:space="preserve">Diagonal stress </w:t>
+      </w:r>
+      <w:proofErr w:type="spellStart"/>
+      <w:r>
+        <w:t>neredeyse</w:t>
+      </w:r>
+      <w:proofErr w:type="spellEnd"/>
+      <w:r>
+        <w:t xml:space="preserve"> </w:t>
+      </w:r>
+      <w:proofErr w:type="spellStart"/>
+      <w:r>
+        <w:t>düz</w:t>
+      </w:r>
+      <w:proofErr w:type="spellEnd"/>
+    </w:p>
+    <w:p>
+      <w:r>
+        <w:t xml:space="preserve">E </w:t>
+      </w:r>
+      <w:proofErr w:type="spellStart"/>
+      <w:r>
+        <w:t>harfindeki</w:t>
+      </w:r>
+      <w:proofErr w:type="spellEnd"/>
+      <w:r>
+        <w:t xml:space="preserve"> Counter </w:t>
+      </w:r>
+      <w:proofErr w:type="spellStart"/>
+      <w:r>
+        <w:t>daha</w:t>
+      </w:r>
+      <w:proofErr w:type="spellEnd"/>
+      <w:r>
+        <w:t xml:space="preserve"> </w:t>
+      </w:r>
+      <w:proofErr w:type="spellStart"/>
+      <w:r>
+        <w:t>büyük</w:t>
+      </w:r>
+      <w:proofErr w:type="spellEnd"/>
+    </w:p>
+    <w:p>
+      <w:r>
+        <w:t xml:space="preserve">W </w:t>
+      </w:r>
+      <w:proofErr w:type="spellStart"/>
+      <w:r>
+        <w:t>çapraz</w:t>
+      </w:r>
+      <w:proofErr w:type="spellEnd"/>
+      <w:r>
+        <w:t xml:space="preserve"> </w:t>
+      </w:r>
+      <w:proofErr w:type="spellStart"/>
+      <w:r>
+        <w:t>değil</w:t>
+      </w:r>
+      <w:proofErr w:type="spellEnd"/>
+    </w:p>
+    <w:p>
+      <w:r>
+        <w:t xml:space="preserve">T </w:t>
+      </w:r>
+      <w:proofErr w:type="spellStart"/>
+      <w:r>
+        <w:t>harfindeki</w:t>
+      </w:r>
+      <w:proofErr w:type="spellEnd"/>
+      <w:r>
+        <w:t xml:space="preserve"> beak </w:t>
+      </w:r>
+      <w:proofErr w:type="spellStart"/>
+      <w:r>
+        <w:t>daha</w:t>
+      </w:r>
+      <w:proofErr w:type="spellEnd"/>
+      <w:r>
+        <w:t xml:space="preserve"> </w:t>
+      </w:r>
+      <w:proofErr w:type="spellStart"/>
+      <w:r>
+        <w:t>sivri</w:t>
+      </w:r>
+      <w:proofErr w:type="spellEnd"/>
+      <w:r>
+        <w:t xml:space="preserve"> ve </w:t>
+      </w:r>
+      <w:proofErr w:type="spellStart"/>
+      <w:r>
+        <w:t>aşağı</w:t>
+      </w:r>
+      <w:proofErr w:type="spellEnd"/>
+      <w:r>
+        <w:t xml:space="preserve"> </w:t>
+      </w:r>
+      <w:proofErr w:type="spellStart"/>
+      <w:r>
+        <w:t>doğru</w:t>
+      </w:r>
+      <w:proofErr w:type="spellEnd"/>
+    </w:p>
+    <w:p>
+      <w:proofErr w:type="spellStart"/>
+      <w:r>
+        <w:t>Çok</w:t>
+      </w:r>
+      <w:proofErr w:type="spellEnd"/>
+      <w:r>
+        <w:t xml:space="preserve"> </w:t>
+      </w:r>
+      <w:proofErr w:type="spellStart"/>
+      <w:r>
+        <w:t>yüksek</w:t>
+      </w:r>
+      <w:proofErr w:type="spellEnd"/>
+      <w:r>
+        <w:t xml:space="preserve"> </w:t>
+      </w:r>
+      <w:r>
+        <w:t>stroke contrast</w:t>
+      </w:r>
+    </w:p>
+    <w:p/>
+    <w:p>
+      <w:pPr>
+        <w:rPr>
+          <w:b/>
+          <w:u w:val="single"/>
+        </w:rPr>
+      </w:pPr>
+      <w:r>
+        <w:rPr>
+          <w:b/>
+          <w:u w:val="single"/>
+        </w:rPr>
+        <w:t>Bodoni (Modern)</w:t>
+      </w:r>
+      <w:r>
+        <w:rPr>
+          <w:b/>
+        </w:rPr>
+        <w:t xml:space="preserve"> – (</w:t>
+      </w:r>
+      <w:proofErr w:type="spellStart"/>
+      <w:r>
+        <w:rPr>
+          <w:b/>
+        </w:rPr>
+        <w:t>Didone</w:t>
+      </w:r>
+      <w:proofErr w:type="spellEnd"/>
+      <w:r>
+        <w:rPr>
+          <w:b/>
+        </w:rPr>
+        <w:t>)</w:t>
+      </w:r>
+    </w:p>
+    <w:p>
+      <w:r>
+        <w:t xml:space="preserve">Extreme </w:t>
+      </w:r>
+      <w:r>
+        <w:t>stroke contrast</w:t>
+      </w:r>
+    </w:p>
+    <w:p>
+      <w:proofErr w:type="spellStart"/>
+      <w:r>
+        <w:t>Serif’ler</w:t>
+      </w:r>
+      <w:proofErr w:type="spellEnd"/>
+      <w:r>
+        <w:t xml:space="preserve"> </w:t>
+      </w:r>
+      <w:proofErr w:type="spellStart"/>
+      <w:r>
+        <w:t>daha</w:t>
+      </w:r>
+      <w:proofErr w:type="spellEnd"/>
+      <w:r>
+        <w:t xml:space="preserve"> </w:t>
+      </w:r>
+      <w:proofErr w:type="spellStart"/>
+      <w:r>
+        <w:t>ince</w:t>
+      </w:r>
+      <w:proofErr w:type="spellEnd"/>
+      <w:r>
+        <w:t xml:space="preserve"> </w:t>
+      </w:r>
+      <w:proofErr w:type="spellStart"/>
+      <w:r>
+        <w:t>şerit</w:t>
+      </w:r>
+      <w:proofErr w:type="spellEnd"/>
+    </w:p>
+    <w:p>
+      <w:r>
+        <w:t xml:space="preserve">Diagonal stress </w:t>
+      </w:r>
+      <w:proofErr w:type="spellStart"/>
+      <w:r>
+        <w:t>düz</w:t>
+      </w:r>
+      <w:proofErr w:type="spellEnd"/>
+    </w:p>
+    <w:p>
+      <w:r>
+        <w:t xml:space="preserve">Aperture </w:t>
+      </w:r>
+      <w:proofErr w:type="spellStart"/>
+      <w:r>
+        <w:t>çok</w:t>
+      </w:r>
+      <w:proofErr w:type="spellEnd"/>
+      <w:r>
+        <w:t xml:space="preserve"> </w:t>
+      </w:r>
+      <w:proofErr w:type="spellStart"/>
+      <w:r>
+        <w:t>dar</w:t>
+      </w:r>
+      <w:proofErr w:type="spellEnd"/>
+      <w:r>
+        <w:t xml:space="preserve"> (tight)</w:t>
+      </w:r>
+    </w:p>
+    <w:p/>
+    <w:p>
+      <w:pPr>
+        <w:rPr>
+          <w:b/>
+          <w:u w:val="single"/>
+        </w:rPr>
+      </w:pPr>
+      <w:r>
+        <w:rPr>
+          <w:b/>
+          <w:u w:val="single"/>
+        </w:rPr>
+        <w:t>Slab serif (Egyptian Slab)</w:t>
+      </w:r>
+    </w:p>
+    <w:p>
+      <w:r>
+        <w:t>Low stroke contrast</w:t>
+      </w:r>
+    </w:p>
+    <w:p>
+      <w:proofErr w:type="spellStart"/>
+      <w:r>
+        <w:t>Daha</w:t>
+      </w:r>
+      <w:proofErr w:type="spellEnd"/>
+      <w:r>
+        <w:t xml:space="preserve"> </w:t>
+      </w:r>
+      <w:proofErr w:type="spellStart"/>
+      <w:r>
+        <w:t>kalın</w:t>
+      </w:r>
+      <w:proofErr w:type="spellEnd"/>
+      <w:r>
+        <w:t xml:space="preserve"> ve </w:t>
+      </w:r>
+      <w:proofErr w:type="spellStart"/>
+      <w:r>
+        <w:t>dik</w:t>
+      </w:r>
+      <w:proofErr w:type="spellEnd"/>
+      <w:r>
+        <w:t xml:space="preserve"> </w:t>
+      </w:r>
+      <w:proofErr w:type="spellStart"/>
+      <w:r>
+        <w:t>slab’li</w:t>
+      </w:r>
+      <w:proofErr w:type="spellEnd"/>
+      <w:r>
+        <w:t xml:space="preserve"> </w:t>
+      </w:r>
+      <w:r>
+        <w:t>serif</w:t>
+      </w:r>
+    </w:p>
+    <w:p>
+      <w:r>
+        <w:t xml:space="preserve">Reklam, poster ve </w:t>
+      </w:r>
+      <w:proofErr w:type="spellStart"/>
+      <w:r>
+        <w:t>diğer</w:t>
+      </w:r>
+      <w:proofErr w:type="spellEnd"/>
+      <w:r>
+        <w:t xml:space="preserve"> </w:t>
+      </w:r>
+      <w:proofErr w:type="spellStart"/>
+      <w:r>
+        <w:t>büyük</w:t>
+      </w:r>
+      <w:proofErr w:type="spellEnd"/>
+      <w:r>
+        <w:t xml:space="preserve"> </w:t>
+      </w:r>
+      <w:proofErr w:type="spellStart"/>
+      <w:r>
+        <w:t>medya</w:t>
+      </w:r>
+      <w:proofErr w:type="spellEnd"/>
+      <w:r>
+        <w:t xml:space="preserve"> </w:t>
+      </w:r>
+      <w:proofErr w:type="spellStart"/>
+      <w:r>
+        <w:t>için</w:t>
+      </w:r>
+      <w:proofErr w:type="spellEnd"/>
+      <w:r>
+        <w:t xml:space="preserve"> </w:t>
+      </w:r>
+      <w:proofErr w:type="spellStart"/>
+      <w:r>
+        <w:t>geliştirildi</w:t>
+      </w:r>
+      <w:proofErr w:type="spellEnd"/>
+    </w:p>
+    <w:p>
+      <w:r>
+        <w:t>Very large x-height</w:t>
+      </w:r>
+    </w:p>
+    <w:p/>
+    <w:p>
+      <w:pPr>
+        <w:rPr>
+          <w:u w:val="single"/>
+        </w:rPr>
+      </w:pPr>
+      <w:r>
+        <w:rPr>
+          <w:u w:val="single"/>
+        </w:rPr>
+        <w:t>Sans serif</w:t>
+      </w:r>
+    </w:p>
+    <w:p>
+      <w:proofErr w:type="spellStart"/>
+      <w:r>
+        <w:t>Hiç</w:t>
+      </w:r>
+      <w:proofErr w:type="spellEnd"/>
+      <w:r>
+        <w:t xml:space="preserve"> serif </w:t>
+      </w:r>
+      <w:proofErr w:type="spellStart"/>
+      <w:r>
+        <w:t>ya</w:t>
+      </w:r>
+      <w:proofErr w:type="spellEnd"/>
+      <w:r>
+        <w:t xml:space="preserve"> da slab yok</w:t>
+      </w:r>
+    </w:p>
+    <w:p/>
+    <w:p>
+      <w:pPr>
+        <w:rPr>
+          <w:u w:val="single"/>
+        </w:rPr>
+      </w:pPr>
+      <w:r>
+        <w:rPr>
+          <w:u w:val="single"/>
+        </w:rPr>
+        <w:t>Humanist Sans Serif</w:t>
+      </w:r>
+    </w:p>
+    <w:p>
+      <w:pPr>
+        <w:rPr>
+          <w:u w:val="single"/>
+        </w:rPr>
+      </w:pPr>
+      <w:r>
+        <w:rPr>
+          <w:u w:val="single"/>
+        </w:rPr>
+        <w:t>Gill Sans</w:t>
+      </w:r>
+    </w:p>
+    <w:p>
+      <w:r>
+        <w:rPr>
+          <w:u w:val="single"/>
+        </w:rPr>
+        <w:lastRenderedPageBreak/>
+        <w:t xml:space="preserve">Open </w:t>
+      </w:r>
+      <w:proofErr w:type="gramStart"/>
+      <w:r>
+        <w:rPr>
+          <w:u w:val="single"/>
+        </w:rPr>
+        <w:t>sans</w:t>
+      </w:r>
+      <w:r>
+        <w:t xml:space="preserve">  -</w:t>
+      </w:r>
+      <w:proofErr w:type="gramEnd"/>
+      <w:r>
+        <w:t xml:space="preserve"> very popular these days</w:t>
+      </w:r>
+    </w:p>
+    <w:p>
+      <w:r>
+        <w:rPr>
+          <w:u w:val="single"/>
+        </w:rPr>
+        <w:t>Geometric Sans Serif</w:t>
+      </w:r>
+      <w:r>
+        <w:rPr>
+          <w:u w:val="single"/>
+        </w:rPr>
+        <w:t>,</w:t>
+      </w:r>
+      <w:r>
+        <w:t xml:space="preserve"> </w:t>
+      </w:r>
+      <w:proofErr w:type="spellStart"/>
+      <w:r>
+        <w:t>Futura</w:t>
+      </w:r>
+      <w:proofErr w:type="spellEnd"/>
+      <w:r>
+        <w:t xml:space="preserve">, </w:t>
+      </w:r>
+      <w:proofErr w:type="spellStart"/>
+      <w:r>
+        <w:t>Proxima</w:t>
+      </w:r>
+      <w:proofErr w:type="spellEnd"/>
+      <w:r>
+        <w:t xml:space="preserve"> </w:t>
+      </w:r>
+      <w:r>
+        <w:t xml:space="preserve">Nova, </w:t>
+      </w:r>
+      <w:proofErr w:type="spellStart"/>
+      <w:r>
+        <w:t>Museo</w:t>
+      </w:r>
+      <w:proofErr w:type="spellEnd"/>
+      <w:r>
+        <w:t xml:space="preserve"> Sans, Texta</w:t>
+      </w:r>
+    </w:p>
+    <w:p>
+      <w:pPr>
+        <w:rPr>
+          <w:u w:val="single"/>
+        </w:rPr>
+      </w:pPr>
     </w:p>
     <w:p/>
     <w:p/>

</xml_diff>

<commit_message>
Typography part 1 - b
</commit_message>
<xml_diff>
--- a/design-notlar.docx
+++ b/design-notlar.docx
@@ -996,706 +996,785 @@
         <w:t>Low stroke</w:t>
       </w:r>
       <w:r>
-        <w:t xml:space="preserve"> contras</w:t>
-      </w:r>
+        <w:t xml:space="preserve"> contrast</w:t>
+      </w:r>
+    </w:p>
+    <w:p/>
+    <w:p>
+      <w:pPr>
+        <w:rPr>
+          <w:b/>
+          <w:u w:val="single"/>
+        </w:rPr>
+      </w:pPr>
+      <w:r>
+        <w:rPr>
+          <w:b/>
+          <w:u w:val="single"/>
+        </w:rPr>
+        <w:t>Old style (</w:t>
+      </w:r>
+      <w:proofErr w:type="spellStart"/>
+      <w:r>
+        <w:rPr>
+          <w:b/>
+          <w:u w:val="single"/>
+        </w:rPr>
+        <w:t>Geralde</w:t>
+      </w:r>
+      <w:proofErr w:type="spellEnd"/>
+      <w:r>
+        <w:rPr>
+          <w:b/>
+          <w:u w:val="single"/>
+        </w:rPr>
+        <w:t>/Garamond)</w:t>
+      </w:r>
+    </w:p>
+    <w:p>
+      <w:proofErr w:type="spellStart"/>
+      <w:r>
+        <w:t>Daha</w:t>
+      </w:r>
+      <w:proofErr w:type="spellEnd"/>
+      <w:r>
+        <w:t xml:space="preserve"> </w:t>
+      </w:r>
+      <w:proofErr w:type="spellStart"/>
+      <w:r>
+        <w:t>az</w:t>
+      </w:r>
+      <w:proofErr w:type="spellEnd"/>
+      <w:r>
+        <w:t xml:space="preserve"> humanist</w:t>
+      </w:r>
+    </w:p>
+    <w:p>
+      <w:proofErr w:type="spellStart"/>
+      <w:r>
+        <w:t>Daha</w:t>
+      </w:r>
+      <w:proofErr w:type="spellEnd"/>
+      <w:r>
+        <w:t xml:space="preserve"> </w:t>
+      </w:r>
+      <w:proofErr w:type="spellStart"/>
+      <w:r>
+        <w:t>az</w:t>
+      </w:r>
+      <w:proofErr w:type="spellEnd"/>
+      <w:r>
+        <w:t xml:space="preserve"> </w:t>
+      </w:r>
+      <w:r>
+        <w:t>d</w:t>
+      </w:r>
+      <w:r>
+        <w:t xml:space="preserve">iagonal stress </w:t>
+      </w:r>
+      <w:proofErr w:type="spellStart"/>
+      <w:r>
+        <w:t>var</w:t>
+      </w:r>
+      <w:proofErr w:type="spellEnd"/>
+    </w:p>
+    <w:p>
+      <w:r>
+        <w:t xml:space="preserve">Ascender ve </w:t>
+      </w:r>
+      <w:proofErr w:type="spellStart"/>
+      <w:r>
+        <w:t>descender’</w:t>
+      </w:r>
+      <w:r>
+        <w:t>ler</w:t>
+      </w:r>
+      <w:proofErr w:type="spellEnd"/>
+      <w:r>
+        <w:t xml:space="preserve"> </w:t>
+      </w:r>
+      <w:proofErr w:type="spellStart"/>
+      <w:r>
+        <w:t>sonunda</w:t>
+      </w:r>
+      <w:proofErr w:type="spellEnd"/>
+      <w:r>
+        <w:t xml:space="preserve"> </w:t>
+      </w:r>
+      <w:proofErr w:type="spellStart"/>
+      <w:r>
+        <w:t>küçük</w:t>
+      </w:r>
+      <w:proofErr w:type="spellEnd"/>
+      <w:r>
+        <w:t xml:space="preserve"> </w:t>
+      </w:r>
+      <w:r>
+        <w:t xml:space="preserve">ve </w:t>
+      </w:r>
+      <w:proofErr w:type="spellStart"/>
+      <w:r>
+        <w:t>eğimli</w:t>
+      </w:r>
+      <w:proofErr w:type="spellEnd"/>
+      <w:r>
+        <w:t xml:space="preserve"> </w:t>
+      </w:r>
+      <w:r>
+        <w:t xml:space="preserve">serif </w:t>
+      </w:r>
+      <w:proofErr w:type="spellStart"/>
+      <w:r>
+        <w:t>var</w:t>
+      </w:r>
+      <w:proofErr w:type="spellEnd"/>
+    </w:p>
+    <w:p>
+      <w:r>
+        <w:t>Greater stroke contrast</w:t>
+      </w:r>
+    </w:p>
+    <w:p>
+      <w:r>
+        <w:t xml:space="preserve">W </w:t>
+      </w:r>
+      <w:proofErr w:type="spellStart"/>
+      <w:r>
+        <w:t>çapraz</w:t>
+      </w:r>
+      <w:proofErr w:type="spellEnd"/>
+      <w:r>
+        <w:t xml:space="preserve"> </w:t>
+      </w:r>
+      <w:proofErr w:type="spellStart"/>
+      <w:r>
+        <w:t>versiyonlu</w:t>
+      </w:r>
+      <w:proofErr w:type="spellEnd"/>
+      <w:r>
+        <w:t xml:space="preserve">, </w:t>
+      </w:r>
+      <w:proofErr w:type="spellStart"/>
+      <w:r>
+        <w:t>ortadaki</w:t>
+      </w:r>
+      <w:proofErr w:type="spellEnd"/>
+      <w:r>
+        <w:t xml:space="preserve"> </w:t>
+      </w:r>
+      <w:proofErr w:type="spellStart"/>
+      <w:r>
+        <w:t>çizgiler</w:t>
+      </w:r>
+      <w:proofErr w:type="spellEnd"/>
+      <w:r>
+        <w:t xml:space="preserve"> x </w:t>
+      </w:r>
+      <w:proofErr w:type="spellStart"/>
+      <w:r>
+        <w:t>oluşturuyor</w:t>
+      </w:r>
+      <w:proofErr w:type="spellEnd"/>
+      <w:r>
+        <w:t xml:space="preserve">, 2 V </w:t>
+      </w:r>
+      <w:proofErr w:type="spellStart"/>
+      <w:r>
+        <w:t>birbrine</w:t>
+      </w:r>
+      <w:proofErr w:type="spellEnd"/>
+      <w:r>
+        <w:t xml:space="preserve"> </w:t>
+      </w:r>
+      <w:proofErr w:type="spellStart"/>
+      <w:r>
+        <w:t>karışmış</w:t>
+      </w:r>
+      <w:proofErr w:type="spellEnd"/>
+      <w:r>
+        <w:t xml:space="preserve"> </w:t>
+      </w:r>
+      <w:proofErr w:type="spellStart"/>
+      <w:proofErr w:type="gramStart"/>
+      <w:r>
+        <w:t>gibi</w:t>
+      </w:r>
+      <w:proofErr w:type="spellEnd"/>
+      <w:r>
+        <w:t>..</w:t>
+      </w:r>
+      <w:proofErr w:type="gramEnd"/>
+    </w:p>
+    <w:p>
+      <w:r>
+        <w:t xml:space="preserve">E </w:t>
+      </w:r>
+      <w:proofErr w:type="spellStart"/>
+      <w:r>
+        <w:t>harfinde</w:t>
+      </w:r>
+      <w:proofErr w:type="spellEnd"/>
+      <w:r>
+        <w:t xml:space="preserve"> </w:t>
+      </w:r>
+      <w:proofErr w:type="spellStart"/>
+      <w:r>
+        <w:t>d</w:t>
+      </w:r>
+      <w:r>
+        <w:t>aha</w:t>
+      </w:r>
+      <w:proofErr w:type="spellEnd"/>
+      <w:r>
+        <w:t xml:space="preserve"> </w:t>
+      </w:r>
+      <w:proofErr w:type="spellStart"/>
+      <w:r>
+        <w:t>küçük</w:t>
+      </w:r>
+      <w:proofErr w:type="spellEnd"/>
+      <w:r>
+        <w:t xml:space="preserve"> counter space</w:t>
+      </w:r>
+    </w:p>
+    <w:p>
+      <w:r>
+        <w:lastRenderedPageBreak/>
+        <w:t>Horizontal ‘e’ crossbar</w:t>
+      </w:r>
+    </w:p>
+    <w:p>
+      <w:proofErr w:type="spellStart"/>
+      <w:r>
+        <w:t>T’de</w:t>
+      </w:r>
+      <w:proofErr w:type="spellEnd"/>
+      <w:r>
+        <w:t xml:space="preserve"> </w:t>
+      </w:r>
+      <w:proofErr w:type="spellStart"/>
+      <w:r>
+        <w:t>eğimli</w:t>
+      </w:r>
+      <w:proofErr w:type="spellEnd"/>
+      <w:r>
+        <w:t xml:space="preserve"> beak </w:t>
+      </w:r>
+      <w:proofErr w:type="spellStart"/>
+      <w:r>
+        <w:t>var</w:t>
+      </w:r>
+      <w:proofErr w:type="spellEnd"/>
+    </w:p>
+    <w:p/>
+    <w:p/>
+    <w:p>
+      <w:pPr>
+        <w:rPr>
+          <w:b/>
+          <w:u w:val="single"/>
+        </w:rPr>
+      </w:pPr>
+      <w:r>
+        <w:rPr>
+          <w:b/>
+          <w:u w:val="single"/>
+        </w:rPr>
+        <w:t>Transitional style</w:t>
+      </w:r>
+    </w:p>
+    <w:p>
+      <w:proofErr w:type="spellStart"/>
+      <w:r>
+        <w:t>Daha</w:t>
+      </w:r>
+      <w:proofErr w:type="spellEnd"/>
+      <w:r>
+        <w:t xml:space="preserve"> </w:t>
+      </w:r>
+      <w:proofErr w:type="spellStart"/>
+      <w:r>
+        <w:t>sivri</w:t>
+      </w:r>
+      <w:proofErr w:type="spellEnd"/>
+      <w:r>
+        <w:t xml:space="preserve"> serif</w:t>
+      </w:r>
+    </w:p>
+    <w:p>
+      <w:r>
+        <w:t xml:space="preserve">Diagonal stress </w:t>
+      </w:r>
+      <w:proofErr w:type="spellStart"/>
+      <w:r>
+        <w:t>neredeyse</w:t>
+      </w:r>
+      <w:proofErr w:type="spellEnd"/>
+      <w:r>
+        <w:t xml:space="preserve"> </w:t>
+      </w:r>
+      <w:proofErr w:type="spellStart"/>
+      <w:r>
+        <w:t>düz</w:t>
+      </w:r>
+      <w:proofErr w:type="spellEnd"/>
+    </w:p>
+    <w:p>
+      <w:r>
+        <w:t xml:space="preserve">E </w:t>
+      </w:r>
+      <w:proofErr w:type="spellStart"/>
+      <w:r>
+        <w:t>harfindeki</w:t>
+      </w:r>
+      <w:proofErr w:type="spellEnd"/>
+      <w:r>
+        <w:t xml:space="preserve"> Counter </w:t>
+      </w:r>
+      <w:proofErr w:type="spellStart"/>
+      <w:r>
+        <w:t>daha</w:t>
+      </w:r>
+      <w:proofErr w:type="spellEnd"/>
+      <w:r>
+        <w:t xml:space="preserve"> </w:t>
+      </w:r>
+      <w:proofErr w:type="spellStart"/>
+      <w:r>
+        <w:t>büyük</w:t>
+      </w:r>
+      <w:proofErr w:type="spellEnd"/>
+    </w:p>
+    <w:p>
+      <w:r>
+        <w:t xml:space="preserve">W </w:t>
+      </w:r>
+      <w:proofErr w:type="spellStart"/>
+      <w:r>
+        <w:t>çapraz</w:t>
+      </w:r>
+      <w:proofErr w:type="spellEnd"/>
+      <w:r>
+        <w:t xml:space="preserve"> </w:t>
+      </w:r>
+      <w:proofErr w:type="spellStart"/>
+      <w:r>
+        <w:t>değil</w:t>
+      </w:r>
+      <w:proofErr w:type="spellEnd"/>
+    </w:p>
+    <w:p>
+      <w:r>
+        <w:t xml:space="preserve">T </w:t>
+      </w:r>
+      <w:proofErr w:type="spellStart"/>
+      <w:r>
+        <w:t>harfindeki</w:t>
+      </w:r>
+      <w:proofErr w:type="spellEnd"/>
+      <w:r>
+        <w:t xml:space="preserve"> beak </w:t>
+      </w:r>
+      <w:proofErr w:type="spellStart"/>
+      <w:r>
+        <w:t>daha</w:t>
+      </w:r>
+      <w:proofErr w:type="spellEnd"/>
+      <w:r>
+        <w:t xml:space="preserve"> </w:t>
+      </w:r>
+      <w:proofErr w:type="spellStart"/>
+      <w:r>
+        <w:t>sivri</w:t>
+      </w:r>
+      <w:proofErr w:type="spellEnd"/>
+      <w:r>
+        <w:t xml:space="preserve"> ve </w:t>
+      </w:r>
+      <w:proofErr w:type="spellStart"/>
+      <w:r>
+        <w:t>aşağı</w:t>
+      </w:r>
+      <w:proofErr w:type="spellEnd"/>
+      <w:r>
+        <w:t xml:space="preserve"> </w:t>
+      </w:r>
+      <w:proofErr w:type="spellStart"/>
+      <w:r>
+        <w:t>doğru</w:t>
+      </w:r>
+      <w:proofErr w:type="spellEnd"/>
+    </w:p>
+    <w:p>
+      <w:proofErr w:type="spellStart"/>
+      <w:r>
+        <w:t>Çok</w:t>
+      </w:r>
+      <w:proofErr w:type="spellEnd"/>
+      <w:r>
+        <w:t xml:space="preserve"> </w:t>
+      </w:r>
+      <w:proofErr w:type="spellStart"/>
+      <w:r>
+        <w:t>yüksek</w:t>
+      </w:r>
+      <w:proofErr w:type="spellEnd"/>
+      <w:r>
+        <w:t xml:space="preserve"> </w:t>
+      </w:r>
+      <w:r>
+        <w:t>stroke contrast</w:t>
+      </w:r>
+    </w:p>
+    <w:p/>
+    <w:p>
+      <w:pPr>
+        <w:rPr>
+          <w:b/>
+          <w:u w:val="single"/>
+        </w:rPr>
+      </w:pPr>
+      <w:r>
+        <w:rPr>
+          <w:b/>
+          <w:u w:val="single"/>
+        </w:rPr>
+        <w:t>Bodoni (Modern)</w:t>
+      </w:r>
+      <w:r>
+        <w:rPr>
+          <w:b/>
+        </w:rPr>
+        <w:t xml:space="preserve"> – (</w:t>
+      </w:r>
+      <w:proofErr w:type="spellStart"/>
+      <w:r>
+        <w:rPr>
+          <w:b/>
+        </w:rPr>
+        <w:t>Didone</w:t>
+      </w:r>
+      <w:proofErr w:type="spellEnd"/>
+      <w:r>
+        <w:rPr>
+          <w:b/>
+        </w:rPr>
+        <w:t>)</w:t>
+      </w:r>
+    </w:p>
+    <w:p>
+      <w:r>
+        <w:t xml:space="preserve">Extreme </w:t>
+      </w:r>
+      <w:r>
+        <w:t>stroke contrast</w:t>
+      </w:r>
+    </w:p>
+    <w:p>
+      <w:proofErr w:type="spellStart"/>
+      <w:r>
+        <w:t>Serif’ler</w:t>
+      </w:r>
+      <w:proofErr w:type="spellEnd"/>
+      <w:r>
+        <w:t xml:space="preserve"> </w:t>
+      </w:r>
+      <w:proofErr w:type="spellStart"/>
+      <w:r>
+        <w:t>daha</w:t>
+      </w:r>
+      <w:proofErr w:type="spellEnd"/>
+      <w:r>
+        <w:t xml:space="preserve"> </w:t>
+      </w:r>
+      <w:proofErr w:type="spellStart"/>
+      <w:r>
+        <w:t>ince</w:t>
+      </w:r>
+      <w:proofErr w:type="spellEnd"/>
+      <w:r>
+        <w:t xml:space="preserve"> </w:t>
+      </w:r>
+      <w:proofErr w:type="spellStart"/>
+      <w:r>
+        <w:t>şerit</w:t>
+      </w:r>
+      <w:proofErr w:type="spellEnd"/>
+    </w:p>
+    <w:p>
+      <w:r>
+        <w:t xml:space="preserve">Diagonal stress </w:t>
+      </w:r>
+      <w:proofErr w:type="spellStart"/>
+      <w:r>
+        <w:t>düz</w:t>
+      </w:r>
+      <w:proofErr w:type="spellEnd"/>
+    </w:p>
+    <w:p>
+      <w:r>
+        <w:t xml:space="preserve">Aperture </w:t>
+      </w:r>
+      <w:proofErr w:type="spellStart"/>
+      <w:r>
+        <w:t>çok</w:t>
+      </w:r>
+      <w:proofErr w:type="spellEnd"/>
+      <w:r>
+        <w:t xml:space="preserve"> </w:t>
+      </w:r>
+      <w:proofErr w:type="spellStart"/>
+      <w:r>
+        <w:t>dar</w:t>
+      </w:r>
+      <w:proofErr w:type="spellEnd"/>
+      <w:r>
+        <w:t xml:space="preserve"> (tight)</w:t>
+      </w:r>
+    </w:p>
+    <w:p/>
+    <w:p>
+      <w:pPr>
+        <w:rPr>
+          <w:b/>
+          <w:u w:val="single"/>
+        </w:rPr>
+      </w:pPr>
+      <w:r>
+        <w:rPr>
+          <w:b/>
+          <w:u w:val="single"/>
+        </w:rPr>
+        <w:t>Slab serif (Egyptian Slab)</w:t>
+      </w:r>
+    </w:p>
+    <w:p>
+      <w:r>
+        <w:t>Low stroke contrast</w:t>
+      </w:r>
+    </w:p>
+    <w:p>
+      <w:proofErr w:type="spellStart"/>
+      <w:r>
+        <w:t>Daha</w:t>
+      </w:r>
+      <w:proofErr w:type="spellEnd"/>
+      <w:r>
+        <w:t xml:space="preserve"> </w:t>
+      </w:r>
+      <w:proofErr w:type="spellStart"/>
+      <w:r>
+        <w:t>kalın</w:t>
+      </w:r>
+      <w:proofErr w:type="spellEnd"/>
+      <w:r>
+        <w:t xml:space="preserve"> ve </w:t>
+      </w:r>
+      <w:proofErr w:type="spellStart"/>
+      <w:r>
+        <w:t>dik</w:t>
+      </w:r>
+      <w:proofErr w:type="spellEnd"/>
+      <w:r>
+        <w:t xml:space="preserve"> </w:t>
+      </w:r>
+      <w:proofErr w:type="spellStart"/>
+      <w:r>
+        <w:t>slab’li</w:t>
+      </w:r>
+      <w:proofErr w:type="spellEnd"/>
+      <w:r>
+        <w:t xml:space="preserve"> </w:t>
+      </w:r>
+      <w:r>
+        <w:t>serif</w:t>
+      </w:r>
+    </w:p>
+    <w:p>
+      <w:r>
+        <w:t xml:space="preserve">Reklam, poster ve </w:t>
+      </w:r>
+      <w:proofErr w:type="spellStart"/>
+      <w:r>
+        <w:t>diğer</w:t>
+      </w:r>
+      <w:proofErr w:type="spellEnd"/>
+      <w:r>
+        <w:t xml:space="preserve"> </w:t>
+      </w:r>
+      <w:proofErr w:type="spellStart"/>
+      <w:r>
+        <w:t>büyük</w:t>
+      </w:r>
+      <w:proofErr w:type="spellEnd"/>
+      <w:r>
+        <w:t xml:space="preserve"> </w:t>
+      </w:r>
+      <w:proofErr w:type="spellStart"/>
+      <w:r>
+        <w:t>medya</w:t>
+      </w:r>
+      <w:proofErr w:type="spellEnd"/>
+      <w:r>
+        <w:t xml:space="preserve"> </w:t>
+      </w:r>
+      <w:proofErr w:type="spellStart"/>
+      <w:r>
+        <w:t>için</w:t>
+      </w:r>
+      <w:proofErr w:type="spellEnd"/>
+      <w:r>
+        <w:t xml:space="preserve"> </w:t>
+      </w:r>
+      <w:proofErr w:type="spellStart"/>
+      <w:r>
+        <w:t>geliştirildi</w:t>
+      </w:r>
+      <w:proofErr w:type="spellEnd"/>
+    </w:p>
+    <w:p>
+      <w:r>
+        <w:t>Very large x-height</w:t>
+      </w:r>
+    </w:p>
+    <w:p/>
+    <w:p>
+      <w:pPr>
+        <w:rPr>
+          <w:b/>
+          <w:sz w:val="36"/>
+          <w:szCs w:val="36"/>
+          <w:u w:val="single"/>
+        </w:rPr>
+      </w:pPr>
+      <w:r>
+        <w:rPr>
+          <w:b/>
+          <w:sz w:val="36"/>
+          <w:szCs w:val="36"/>
+          <w:u w:val="single"/>
+        </w:rPr>
+        <w:t>Sans serif</w:t>
+      </w:r>
+    </w:p>
+    <w:p>
+      <w:proofErr w:type="spellStart"/>
+      <w:r>
+        <w:t>Hiç</w:t>
+      </w:r>
+      <w:proofErr w:type="spellEnd"/>
+      <w:r>
+        <w:t xml:space="preserve"> serif </w:t>
+      </w:r>
+      <w:proofErr w:type="spellStart"/>
+      <w:r>
+        <w:t>ya</w:t>
+      </w:r>
+      <w:proofErr w:type="spellEnd"/>
+      <w:r>
+        <w:t xml:space="preserve"> da slab yok</w:t>
+      </w:r>
+    </w:p>
+    <w:p/>
+    <w:p/>
+    <w:p>
+      <w:pPr>
+        <w:rPr>
+          <w:b/>
+          <w:sz w:val="28"/>
+          <w:szCs w:val="28"/>
+          <w:u w:val="single"/>
+        </w:rPr>
+      </w:pPr>
+      <w:r>
+        <w:rPr>
+          <w:b/>
+          <w:sz w:val="28"/>
+          <w:szCs w:val="28"/>
+          <w:u w:val="single"/>
+        </w:rPr>
+        <w:lastRenderedPageBreak/>
+        <w:t>** GROTESQUE</w:t>
+      </w:r>
+    </w:p>
+    <w:p>
+      <w:proofErr w:type="spellStart"/>
+      <w:r>
+        <w:t>Büyük</w:t>
+      </w:r>
+      <w:proofErr w:type="spellEnd"/>
+      <w:r>
+        <w:t xml:space="preserve"> G her zaman </w:t>
+      </w:r>
+      <w:proofErr w:type="spellStart"/>
+      <w:r>
+        <w:t>uzant</w:t>
+      </w:r>
+      <w:r>
+        <w:t>ı</w:t>
+      </w:r>
+      <w:r>
+        <w:t>lı</w:t>
+      </w:r>
+      <w:proofErr w:type="spellEnd"/>
+      <w:r>
+        <w:t xml:space="preserve"> (spur)</w:t>
+      </w:r>
+    </w:p>
+    <w:p>
+      <w:r>
+        <w:t>Obvious stroke contrast</w:t>
+      </w:r>
+    </w:p>
+    <w:p>
+      <w:r>
+        <w:t>Tall x-height</w:t>
+      </w:r>
+    </w:p>
+    <w:p/>
+    <w:p>
+      <w:pPr>
+        <w:rPr>
+          <w:b/>
+          <w:u w:val="single"/>
+        </w:rPr>
+      </w:pPr>
+      <w:r>
+        <w:rPr>
+          <w:b/>
+          <w:u w:val="single"/>
+        </w:rPr>
+        <w:t>** NEO GROTESQUE</w:t>
+      </w:r>
+    </w:p>
+    <w:p>
       <w:bookmarkStart w:id="0" w:name="_GoBack"/>
       <w:bookmarkEnd w:id="0"/>
-      <w:r>
-        <w:t>t</w:t>
-      </w:r>
-    </w:p>
+    </w:p>
+    <w:p/>
+    <w:p/>
     <w:p/>
     <w:p>
       <w:pPr>
         <w:rPr>
-          <w:b/>
           <w:u w:val="single"/>
         </w:rPr>
       </w:pPr>
       <w:r>
         <w:rPr>
-          <w:b/>
-          <w:u w:val="single"/>
-        </w:rPr>
-        <w:t>Old style (</w:t>
-      </w:r>
-      <w:proofErr w:type="spellStart"/>
-      <w:r>
-        <w:rPr>
-          <w:b/>
-          <w:u w:val="single"/>
-        </w:rPr>
-        <w:t>Geralde</w:t>
-      </w:r>
-      <w:proofErr w:type="spellEnd"/>
-      <w:r>
-        <w:rPr>
-          <w:b/>
-          <w:u w:val="single"/>
-        </w:rPr>
-        <w:t>/Garamond)</w:t>
-      </w:r>
-    </w:p>
-    <w:p>
-      <w:proofErr w:type="spellStart"/>
-      <w:r>
-        <w:t>Daha</w:t>
-      </w:r>
-      <w:proofErr w:type="spellEnd"/>
-      <w:r>
-        <w:t xml:space="preserve"> </w:t>
-      </w:r>
-      <w:proofErr w:type="spellStart"/>
-      <w:r>
-        <w:t>az</w:t>
-      </w:r>
-      <w:proofErr w:type="spellEnd"/>
-      <w:r>
-        <w:t xml:space="preserve"> humanist</w:t>
-      </w:r>
-    </w:p>
-    <w:p>
-      <w:proofErr w:type="spellStart"/>
-      <w:r>
-        <w:t>Daha</w:t>
-      </w:r>
-      <w:proofErr w:type="spellEnd"/>
-      <w:r>
-        <w:t xml:space="preserve"> </w:t>
-      </w:r>
-      <w:proofErr w:type="spellStart"/>
-      <w:r>
-        <w:t>az</w:t>
-      </w:r>
-      <w:proofErr w:type="spellEnd"/>
-      <w:r>
-        <w:t xml:space="preserve"> </w:t>
-      </w:r>
-      <w:r>
-        <w:t>d</w:t>
-      </w:r>
-      <w:r>
-        <w:t xml:space="preserve">iagonal stress </w:t>
-      </w:r>
-      <w:proofErr w:type="spellStart"/>
-      <w:r>
-        <w:t>var</w:t>
-      </w:r>
-      <w:proofErr w:type="spellEnd"/>
-    </w:p>
-    <w:p>
-      <w:r>
-        <w:t xml:space="preserve">Ascender ve </w:t>
-      </w:r>
-      <w:proofErr w:type="spellStart"/>
-      <w:r>
-        <w:t>descender’</w:t>
-      </w:r>
-      <w:r>
-        <w:t>ler</w:t>
-      </w:r>
-      <w:proofErr w:type="spellEnd"/>
-      <w:r>
-        <w:t xml:space="preserve"> </w:t>
-      </w:r>
-      <w:proofErr w:type="spellStart"/>
-      <w:r>
-        <w:t>sonunda</w:t>
-      </w:r>
-      <w:proofErr w:type="spellEnd"/>
-      <w:r>
-        <w:t xml:space="preserve"> </w:t>
-      </w:r>
-      <w:proofErr w:type="spellStart"/>
-      <w:r>
-        <w:t>küçük</w:t>
-      </w:r>
-      <w:proofErr w:type="spellEnd"/>
-      <w:r>
-        <w:t xml:space="preserve"> </w:t>
-      </w:r>
-      <w:r>
-        <w:t xml:space="preserve">ve </w:t>
-      </w:r>
-      <w:proofErr w:type="spellStart"/>
-      <w:r>
-        <w:t>eğimli</w:t>
-      </w:r>
-      <w:proofErr w:type="spellEnd"/>
-      <w:r>
-        <w:t xml:space="preserve"> </w:t>
-      </w:r>
-      <w:r>
-        <w:t xml:space="preserve">serif </w:t>
-      </w:r>
-      <w:proofErr w:type="spellStart"/>
-      <w:r>
-        <w:t>var</w:t>
-      </w:r>
-      <w:proofErr w:type="spellEnd"/>
-    </w:p>
-    <w:p>
-      <w:r>
-        <w:t>Greater stroke contrast</w:t>
-      </w:r>
-    </w:p>
-    <w:p>
-      <w:r>
-        <w:t xml:space="preserve">W </w:t>
-      </w:r>
-      <w:proofErr w:type="spellStart"/>
-      <w:r>
-        <w:t>çapraz</w:t>
-      </w:r>
-      <w:proofErr w:type="spellEnd"/>
-      <w:r>
-        <w:t xml:space="preserve"> </w:t>
-      </w:r>
-      <w:proofErr w:type="spellStart"/>
-      <w:r>
-        <w:t>versiyonlu</w:t>
-      </w:r>
-      <w:proofErr w:type="spellEnd"/>
-      <w:r>
-        <w:t xml:space="preserve">, </w:t>
-      </w:r>
-      <w:proofErr w:type="spellStart"/>
-      <w:r>
-        <w:t>ortadaki</w:t>
-      </w:r>
-      <w:proofErr w:type="spellEnd"/>
-      <w:r>
-        <w:t xml:space="preserve"> </w:t>
-      </w:r>
-      <w:proofErr w:type="spellStart"/>
-      <w:r>
-        <w:t>çizgiler</w:t>
-      </w:r>
-      <w:proofErr w:type="spellEnd"/>
-      <w:r>
-        <w:t xml:space="preserve"> x </w:t>
-      </w:r>
-      <w:proofErr w:type="spellStart"/>
-      <w:r>
-        <w:t>oluşturuyor</w:t>
-      </w:r>
-      <w:proofErr w:type="spellEnd"/>
-      <w:r>
-        <w:t xml:space="preserve">, 2 V </w:t>
-      </w:r>
-      <w:proofErr w:type="spellStart"/>
-      <w:r>
-        <w:t>birbrine</w:t>
-      </w:r>
-      <w:proofErr w:type="spellEnd"/>
-      <w:r>
-        <w:t xml:space="preserve"> </w:t>
-      </w:r>
-      <w:proofErr w:type="spellStart"/>
-      <w:r>
-        <w:t>karışmış</w:t>
-      </w:r>
-      <w:proofErr w:type="spellEnd"/>
-      <w:r>
-        <w:t xml:space="preserve"> </w:t>
-      </w:r>
-      <w:proofErr w:type="spellStart"/>
-      <w:proofErr w:type="gramStart"/>
-      <w:r>
-        <w:t>gibi</w:t>
-      </w:r>
-      <w:proofErr w:type="spellEnd"/>
-      <w:r>
-        <w:t>..</w:t>
-      </w:r>
-      <w:proofErr w:type="gramEnd"/>
-    </w:p>
-    <w:p>
-      <w:r>
-        <w:t xml:space="preserve">E </w:t>
-      </w:r>
-      <w:proofErr w:type="spellStart"/>
-      <w:r>
-        <w:t>harfinde</w:t>
-      </w:r>
-      <w:proofErr w:type="spellEnd"/>
-      <w:r>
-        <w:t xml:space="preserve"> </w:t>
-      </w:r>
-      <w:proofErr w:type="spellStart"/>
-      <w:r>
-        <w:t>d</w:t>
-      </w:r>
-      <w:r>
-        <w:t>aha</w:t>
-      </w:r>
-      <w:proofErr w:type="spellEnd"/>
-      <w:r>
-        <w:t xml:space="preserve"> </w:t>
-      </w:r>
-      <w:proofErr w:type="spellStart"/>
-      <w:r>
-        <w:t>küçük</w:t>
-      </w:r>
-      <w:proofErr w:type="spellEnd"/>
-      <w:r>
-        <w:t xml:space="preserve"> counter space</w:t>
-      </w:r>
-    </w:p>
-    <w:p>
-      <w:r>
-        <w:lastRenderedPageBreak/>
-        <w:t>Horizontal ‘e’ crossbar</w:t>
-      </w:r>
-    </w:p>
-    <w:p>
-      <w:proofErr w:type="spellStart"/>
-      <w:r>
-        <w:t>T’de</w:t>
-      </w:r>
-      <w:proofErr w:type="spellEnd"/>
-      <w:r>
-        <w:t xml:space="preserve"> </w:t>
-      </w:r>
-      <w:proofErr w:type="spellStart"/>
-      <w:r>
-        <w:t>eğimli</w:t>
-      </w:r>
-      <w:proofErr w:type="spellEnd"/>
-      <w:r>
-        <w:t xml:space="preserve"> beak </w:t>
-      </w:r>
-      <w:proofErr w:type="spellStart"/>
-      <w:r>
-        <w:t>var</w:t>
-      </w:r>
-      <w:proofErr w:type="spellEnd"/>
-    </w:p>
-    <w:p/>
-    <w:p/>
+          <w:u w:val="single"/>
+        </w:rPr>
+        <w:t>Humanist Sans Serif</w:t>
+      </w:r>
+    </w:p>
     <w:p>
       <w:pPr>
         <w:rPr>
-          <w:b/>
           <w:u w:val="single"/>
         </w:rPr>
       </w:pPr>
       <w:r>
         <w:rPr>
-          <w:b/>
-          <w:u w:val="single"/>
-        </w:rPr>
-        <w:t>Transitional style</w:t>
-      </w:r>
-    </w:p>
-    <w:p>
-      <w:proofErr w:type="spellStart"/>
-      <w:r>
-        <w:t>Daha</w:t>
-      </w:r>
-      <w:proofErr w:type="spellEnd"/>
-      <w:r>
-        <w:t xml:space="preserve"> </w:t>
-      </w:r>
-      <w:proofErr w:type="spellStart"/>
-      <w:r>
-        <w:t>sivri</w:t>
-      </w:r>
-      <w:proofErr w:type="spellEnd"/>
-      <w:r>
-        <w:t xml:space="preserve"> serif</w:t>
-      </w:r>
-    </w:p>
-    <w:p>
-      <w:r>
-        <w:t xml:space="preserve">Diagonal stress </w:t>
-      </w:r>
-      <w:proofErr w:type="spellStart"/>
-      <w:r>
-        <w:t>neredeyse</w:t>
-      </w:r>
-      <w:proofErr w:type="spellEnd"/>
-      <w:r>
-        <w:t xml:space="preserve"> </w:t>
-      </w:r>
-      <w:proofErr w:type="spellStart"/>
-      <w:r>
-        <w:t>düz</w:t>
-      </w:r>
-      <w:proofErr w:type="spellEnd"/>
-    </w:p>
-    <w:p>
-      <w:r>
-        <w:t xml:space="preserve">E </w:t>
-      </w:r>
-      <w:proofErr w:type="spellStart"/>
-      <w:r>
-        <w:t>harfindeki</w:t>
-      </w:r>
-      <w:proofErr w:type="spellEnd"/>
-      <w:r>
-        <w:t xml:space="preserve"> Counter </w:t>
-      </w:r>
-      <w:proofErr w:type="spellStart"/>
-      <w:r>
-        <w:t>daha</w:t>
-      </w:r>
-      <w:proofErr w:type="spellEnd"/>
-      <w:r>
-        <w:t xml:space="preserve"> </w:t>
-      </w:r>
-      <w:proofErr w:type="spellStart"/>
-      <w:r>
-        <w:t>büyük</w:t>
-      </w:r>
-      <w:proofErr w:type="spellEnd"/>
-    </w:p>
-    <w:p>
-      <w:r>
-        <w:t xml:space="preserve">W </w:t>
-      </w:r>
-      <w:proofErr w:type="spellStart"/>
-      <w:r>
-        <w:t>çapraz</w:t>
-      </w:r>
-      <w:proofErr w:type="spellEnd"/>
-      <w:r>
-        <w:t xml:space="preserve"> </w:t>
-      </w:r>
-      <w:proofErr w:type="spellStart"/>
-      <w:r>
-        <w:t>değil</w:t>
-      </w:r>
-      <w:proofErr w:type="spellEnd"/>
-    </w:p>
-    <w:p>
-      <w:r>
-        <w:t xml:space="preserve">T </w:t>
-      </w:r>
-      <w:proofErr w:type="spellStart"/>
-      <w:r>
-        <w:t>harfindeki</w:t>
-      </w:r>
-      <w:proofErr w:type="spellEnd"/>
-      <w:r>
-        <w:t xml:space="preserve"> beak </w:t>
-      </w:r>
-      <w:proofErr w:type="spellStart"/>
-      <w:r>
-        <w:t>daha</w:t>
-      </w:r>
-      <w:proofErr w:type="spellEnd"/>
-      <w:r>
-        <w:t xml:space="preserve"> </w:t>
-      </w:r>
-      <w:proofErr w:type="spellStart"/>
-      <w:r>
-        <w:t>sivri</w:t>
-      </w:r>
-      <w:proofErr w:type="spellEnd"/>
-      <w:r>
-        <w:t xml:space="preserve"> ve </w:t>
-      </w:r>
-      <w:proofErr w:type="spellStart"/>
-      <w:r>
-        <w:t>aşağı</w:t>
-      </w:r>
-      <w:proofErr w:type="spellEnd"/>
-      <w:r>
-        <w:t xml:space="preserve"> </w:t>
-      </w:r>
-      <w:proofErr w:type="spellStart"/>
-      <w:r>
-        <w:t>doğru</w:t>
-      </w:r>
-      <w:proofErr w:type="spellEnd"/>
-    </w:p>
-    <w:p>
-      <w:proofErr w:type="spellStart"/>
-      <w:r>
-        <w:t>Çok</w:t>
-      </w:r>
-      <w:proofErr w:type="spellEnd"/>
-      <w:r>
-        <w:t xml:space="preserve"> </w:t>
-      </w:r>
-      <w:proofErr w:type="spellStart"/>
-      <w:r>
-        <w:t>yüksek</w:t>
-      </w:r>
-      <w:proofErr w:type="spellEnd"/>
-      <w:r>
-        <w:t xml:space="preserve"> </w:t>
-      </w:r>
-      <w:r>
-        <w:t>stroke contrast</w:t>
-      </w:r>
-    </w:p>
-    <w:p/>
-    <w:p>
-      <w:pPr>
-        <w:rPr>
-          <w:b/>
-          <w:u w:val="single"/>
-        </w:rPr>
-      </w:pPr>
-      <w:r>
-        <w:rPr>
-          <w:b/>
-          <w:u w:val="single"/>
-        </w:rPr>
-        <w:t>Bodoni (Modern)</w:t>
-      </w:r>
-      <w:r>
-        <w:rPr>
-          <w:b/>
-        </w:rPr>
-        <w:t xml:space="preserve"> – (</w:t>
-      </w:r>
-      <w:proofErr w:type="spellStart"/>
-      <w:r>
-        <w:rPr>
-          <w:b/>
-        </w:rPr>
-        <w:t>Didone</w:t>
-      </w:r>
-      <w:proofErr w:type="spellEnd"/>
-      <w:r>
-        <w:rPr>
-          <w:b/>
-        </w:rPr>
-        <w:t>)</w:t>
-      </w:r>
-    </w:p>
-    <w:p>
-      <w:r>
-        <w:t xml:space="preserve">Extreme </w:t>
-      </w:r>
-      <w:r>
-        <w:t>stroke contrast</w:t>
-      </w:r>
-    </w:p>
-    <w:p>
-      <w:proofErr w:type="spellStart"/>
-      <w:r>
-        <w:t>Serif’ler</w:t>
-      </w:r>
-      <w:proofErr w:type="spellEnd"/>
-      <w:r>
-        <w:t xml:space="preserve"> </w:t>
-      </w:r>
-      <w:proofErr w:type="spellStart"/>
-      <w:r>
-        <w:t>daha</w:t>
-      </w:r>
-      <w:proofErr w:type="spellEnd"/>
-      <w:r>
-        <w:t xml:space="preserve"> </w:t>
-      </w:r>
-      <w:proofErr w:type="spellStart"/>
-      <w:r>
-        <w:t>ince</w:t>
-      </w:r>
-      <w:proofErr w:type="spellEnd"/>
-      <w:r>
-        <w:t xml:space="preserve"> </w:t>
-      </w:r>
-      <w:proofErr w:type="spellStart"/>
-      <w:r>
-        <w:t>şerit</w:t>
-      </w:r>
-      <w:proofErr w:type="spellEnd"/>
-    </w:p>
-    <w:p>
-      <w:r>
-        <w:t xml:space="preserve">Diagonal stress </w:t>
-      </w:r>
-      <w:proofErr w:type="spellStart"/>
-      <w:r>
-        <w:t>düz</w:t>
-      </w:r>
-      <w:proofErr w:type="spellEnd"/>
-    </w:p>
-    <w:p>
-      <w:r>
-        <w:t xml:space="preserve">Aperture </w:t>
-      </w:r>
-      <w:proofErr w:type="spellStart"/>
-      <w:r>
-        <w:t>çok</w:t>
-      </w:r>
-      <w:proofErr w:type="spellEnd"/>
-      <w:r>
-        <w:t xml:space="preserve"> </w:t>
-      </w:r>
-      <w:proofErr w:type="spellStart"/>
-      <w:r>
-        <w:t>dar</w:t>
-      </w:r>
-      <w:proofErr w:type="spellEnd"/>
-      <w:r>
-        <w:t xml:space="preserve"> (tight)</w:t>
-      </w:r>
-    </w:p>
-    <w:p/>
-    <w:p>
-      <w:pPr>
-        <w:rPr>
-          <w:b/>
-          <w:u w:val="single"/>
-        </w:rPr>
-      </w:pPr>
-      <w:r>
-        <w:rPr>
-          <w:b/>
-          <w:u w:val="single"/>
-        </w:rPr>
-        <w:t>Slab serif (Egyptian Slab)</w:t>
-      </w:r>
-    </w:p>
-    <w:p>
-      <w:r>
-        <w:t>Low stroke contrast</w:t>
-      </w:r>
-    </w:p>
-    <w:p>
-      <w:proofErr w:type="spellStart"/>
-      <w:r>
-        <w:t>Daha</w:t>
-      </w:r>
-      <w:proofErr w:type="spellEnd"/>
-      <w:r>
-        <w:t xml:space="preserve"> </w:t>
-      </w:r>
-      <w:proofErr w:type="spellStart"/>
-      <w:r>
-        <w:t>kalın</w:t>
-      </w:r>
-      <w:proofErr w:type="spellEnd"/>
-      <w:r>
-        <w:t xml:space="preserve"> ve </w:t>
-      </w:r>
-      <w:proofErr w:type="spellStart"/>
-      <w:r>
-        <w:t>dik</w:t>
-      </w:r>
-      <w:proofErr w:type="spellEnd"/>
-      <w:r>
-        <w:t xml:space="preserve"> </w:t>
-      </w:r>
-      <w:proofErr w:type="spellStart"/>
-      <w:r>
-        <w:t>slab’li</w:t>
-      </w:r>
-      <w:proofErr w:type="spellEnd"/>
-      <w:r>
-        <w:t xml:space="preserve"> </w:t>
-      </w:r>
-      <w:r>
-        <w:t>serif</w:t>
-      </w:r>
-    </w:p>
-    <w:p>
-      <w:r>
-        <w:t xml:space="preserve">Reklam, poster ve </w:t>
-      </w:r>
-      <w:proofErr w:type="spellStart"/>
-      <w:r>
-        <w:t>diğer</w:t>
-      </w:r>
-      <w:proofErr w:type="spellEnd"/>
-      <w:r>
-        <w:t xml:space="preserve"> </w:t>
-      </w:r>
-      <w:proofErr w:type="spellStart"/>
-      <w:r>
-        <w:t>büyük</w:t>
-      </w:r>
-      <w:proofErr w:type="spellEnd"/>
-      <w:r>
-        <w:t xml:space="preserve"> </w:t>
-      </w:r>
-      <w:proofErr w:type="spellStart"/>
-      <w:r>
-        <w:t>medya</w:t>
-      </w:r>
-      <w:proofErr w:type="spellEnd"/>
-      <w:r>
-        <w:t xml:space="preserve"> </w:t>
-      </w:r>
-      <w:proofErr w:type="spellStart"/>
-      <w:r>
-        <w:t>için</w:t>
-      </w:r>
-      <w:proofErr w:type="spellEnd"/>
-      <w:r>
-        <w:t xml:space="preserve"> </w:t>
-      </w:r>
-      <w:proofErr w:type="spellStart"/>
-      <w:r>
-        <w:t>geliştirildi</w:t>
-      </w:r>
-      <w:proofErr w:type="spellEnd"/>
-    </w:p>
-    <w:p>
-      <w:r>
-        <w:t>Very large x-height</w:t>
-      </w:r>
-    </w:p>
-    <w:p/>
-    <w:p>
-      <w:pPr>
-        <w:rPr>
-          <w:u w:val="single"/>
-        </w:rPr>
-      </w:pPr>
-      <w:r>
-        <w:rPr>
-          <w:u w:val="single"/>
-        </w:rPr>
-        <w:t>Sans serif</w:t>
-      </w:r>
-    </w:p>
-    <w:p>
-      <w:proofErr w:type="spellStart"/>
-      <w:r>
-        <w:t>Hiç</w:t>
-      </w:r>
-      <w:proofErr w:type="spellEnd"/>
-      <w:r>
-        <w:t xml:space="preserve"> serif </w:t>
-      </w:r>
-      <w:proofErr w:type="spellStart"/>
-      <w:r>
-        <w:t>ya</w:t>
-      </w:r>
-      <w:proofErr w:type="spellEnd"/>
-      <w:r>
-        <w:t xml:space="preserve"> da slab yok</w:t>
-      </w:r>
-    </w:p>
-    <w:p/>
-    <w:p>
-      <w:pPr>
-        <w:rPr>
-          <w:u w:val="single"/>
-        </w:rPr>
-      </w:pPr>
-      <w:r>
-        <w:rPr>
-          <w:u w:val="single"/>
-        </w:rPr>
-        <w:t>Humanist Sans Serif</w:t>
-      </w:r>
-    </w:p>
-    <w:p>
-      <w:pPr>
-        <w:rPr>
-          <w:u w:val="single"/>
-        </w:rPr>
-      </w:pPr>
-      <w:r>
-        <w:rPr>
           <w:u w:val="single"/>
         </w:rPr>
         <w:t>Gill Sans</w:t>
@@ -1706,7 +1785,6 @@
         <w:rPr>
           <w:u w:val="single"/>
         </w:rPr>
-        <w:lastRenderedPageBreak/>
         <w:t xml:space="preserve">Open </w:t>
       </w:r>
       <w:proofErr w:type="gramStart"/>

</xml_diff>

<commit_message>
Typography classes part 2 eklendi
</commit_message>
<xml_diff>
--- a/design-notlar.docx
+++ b/design-notlar.docx
@@ -1637,6 +1637,14 @@
         <w:t>Very large x-height</w:t>
       </w:r>
     </w:p>
+    <w:p>
+      <w:r>
+        <w:t>Higher stroke contrast</w:t>
+      </w:r>
+    </w:p>
+    <w:p/>
+    <w:p/>
+    <w:p/>
     <w:p/>
     <w:p>
       <w:pPr>
@@ -1654,6 +1662,7 @@
           <w:szCs w:val="36"/>
           <w:u w:val="single"/>
         </w:rPr>
+        <w:lastRenderedPageBreak/>
         <w:t>Sans serif</w:t>
       </w:r>
     </w:p>
@@ -1693,157 +1702,370 @@
           <w:szCs w:val="28"/>
           <w:u w:val="single"/>
         </w:rPr>
+        <w:t>** GROTESQUE</w:t>
+      </w:r>
+    </w:p>
+    <w:p>
+      <w:proofErr w:type="spellStart"/>
+      <w:r>
+        <w:t>Başlıklarda</w:t>
+      </w:r>
+      <w:proofErr w:type="spellEnd"/>
+      <w:r>
+        <w:t xml:space="preserve"> </w:t>
+      </w:r>
+      <w:r>
+        <w:t xml:space="preserve">ve </w:t>
+      </w:r>
+      <w:proofErr w:type="spellStart"/>
+      <w:r>
+        <w:t>eski</w:t>
+      </w:r>
+      <w:proofErr w:type="spellEnd"/>
+      <w:r>
+        <w:t xml:space="preserve"> </w:t>
+      </w:r>
+      <w:proofErr w:type="spellStart"/>
+      <w:r>
+        <w:t>kitaplarda</w:t>
+      </w:r>
+      <w:proofErr w:type="spellEnd"/>
+      <w:r>
+        <w:t xml:space="preserve"> </w:t>
+      </w:r>
+      <w:proofErr w:type="spellStart"/>
+      <w:r>
+        <w:t>kullanılır</w:t>
+      </w:r>
+      <w:proofErr w:type="spellEnd"/>
+    </w:p>
+    <w:p>
+      <w:proofErr w:type="spellStart"/>
+      <w:r>
+        <w:t>Büyük</w:t>
+      </w:r>
+      <w:proofErr w:type="spellEnd"/>
+      <w:r>
+        <w:t xml:space="preserve"> G her zaman </w:t>
+      </w:r>
+      <w:proofErr w:type="spellStart"/>
+      <w:r>
+        <w:t>uzant</w:t>
+      </w:r>
+      <w:r>
+        <w:t>ı</w:t>
+      </w:r>
+      <w:r>
+        <w:t>lı</w:t>
+      </w:r>
+      <w:proofErr w:type="spellEnd"/>
+      <w:r>
+        <w:t xml:space="preserve"> (spur)</w:t>
+      </w:r>
+    </w:p>
+    <w:p>
+      <w:r>
+        <w:t>Obvious stroke contrast</w:t>
+      </w:r>
+    </w:p>
+    <w:p>
+      <w:r>
+        <w:t>Tall x-height</w:t>
+      </w:r>
+    </w:p>
+    <w:p/>
+    <w:p>
+      <w:pPr>
+        <w:rPr>
+          <w:b/>
+          <w:u w:val="single"/>
+        </w:rPr>
+      </w:pPr>
+      <w:r>
+        <w:rPr>
+          <w:b/>
+          <w:u w:val="single"/>
+        </w:rPr>
+        <w:t>** NEO GROTESQUE</w:t>
+      </w:r>
+    </w:p>
+    <w:p>
+      <w:r>
+        <w:t xml:space="preserve">Body text </w:t>
+      </w:r>
+      <w:proofErr w:type="spellStart"/>
+      <w:r>
+        <w:t>için</w:t>
+      </w:r>
+      <w:proofErr w:type="spellEnd"/>
+      <w:r>
+        <w:t xml:space="preserve"> </w:t>
+      </w:r>
+      <w:proofErr w:type="spellStart"/>
+      <w:r>
+        <w:t>uygun</w:t>
+      </w:r>
+      <w:proofErr w:type="spellEnd"/>
+      <w:r>
+        <w:t xml:space="preserve"> (</w:t>
+      </w:r>
+      <w:proofErr w:type="spellStart"/>
+      <w:r>
+        <w:t>örneğin</w:t>
+      </w:r>
+      <w:proofErr w:type="spellEnd"/>
+      <w:r>
+        <w:t xml:space="preserve"> Helvetica)</w:t>
+      </w:r>
+    </w:p>
+    <w:p>
+      <w:proofErr w:type="spellStart"/>
+      <w:r>
+        <w:t>En</w:t>
+      </w:r>
+      <w:proofErr w:type="spellEnd"/>
+      <w:r>
+        <w:t xml:space="preserve"> </w:t>
+      </w:r>
+      <w:proofErr w:type="spellStart"/>
+      <w:r>
+        <w:t>çok</w:t>
+      </w:r>
+      <w:proofErr w:type="spellEnd"/>
+      <w:r>
+        <w:t xml:space="preserve"> </w:t>
+      </w:r>
+      <w:proofErr w:type="spellStart"/>
+      <w:r>
+        <w:t>kullanılan</w:t>
+      </w:r>
+      <w:proofErr w:type="spellEnd"/>
+      <w:r>
+        <w:t xml:space="preserve"> sans</w:t>
+      </w:r>
+    </w:p>
+    <w:p>
+      <w:r>
+        <w:t>Tight (</w:t>
+      </w:r>
+      <w:proofErr w:type="spellStart"/>
+      <w:r>
+        <w:t>dar</w:t>
+      </w:r>
+      <w:proofErr w:type="spellEnd"/>
+      <w:r>
+        <w:t>) aperture</w:t>
+      </w:r>
+    </w:p>
+    <w:p>
+      <w:r>
+        <w:t>Low stroke contrast</w:t>
+      </w:r>
+    </w:p>
+    <w:p>
+      <w:r>
+        <w:t>Tall x-height</w:t>
+      </w:r>
+    </w:p>
+    <w:p/>
+    <w:p/>
+    <w:p>
+      <w:pPr>
+        <w:rPr>
+          <w:b/>
+          <w:u w:val="single"/>
+        </w:rPr>
+      </w:pPr>
+      <w:r>
+        <w:rPr>
+          <w:b/>
+          <w:u w:val="single"/>
+        </w:rPr>
+        <w:t xml:space="preserve">** </w:t>
+      </w:r>
+      <w:r>
+        <w:rPr>
+          <w:b/>
+          <w:u w:val="single"/>
+        </w:rPr>
+        <w:t>HUMANIST SANS SERIF</w:t>
+      </w:r>
+    </w:p>
+    <w:p>
+      <w:r>
+        <w:t>Higher stroke contrast</w:t>
+      </w:r>
+    </w:p>
+    <w:p>
+      <w:r>
+        <w:t>Some stress</w:t>
+      </w:r>
+    </w:p>
+    <w:p/>
+    <w:p/>
+    <w:p>
+      <w:pPr>
+        <w:rPr>
+          <w:u w:val="single"/>
+        </w:rPr>
+      </w:pPr>
+      <w:r>
+        <w:rPr>
+          <w:u w:val="single"/>
+        </w:rPr>
+        <w:t>Gill Sans</w:t>
+      </w:r>
+    </w:p>
+    <w:p>
+      <w:r>
+        <w:rPr>
+          <w:u w:val="single"/>
+        </w:rPr>
+        <w:t xml:space="preserve">Open </w:t>
+      </w:r>
+      <w:proofErr w:type="gramStart"/>
+      <w:r>
+        <w:rPr>
+          <w:u w:val="single"/>
+        </w:rPr>
+        <w:t>sans</w:t>
+      </w:r>
+      <w:r>
+        <w:t xml:space="preserve">  -</w:t>
+      </w:r>
+      <w:proofErr w:type="gramEnd"/>
+      <w:r>
+        <w:t xml:space="preserve"> very popular these days</w:t>
+      </w:r>
+    </w:p>
+    <w:p/>
+    <w:p/>
+    <w:p/>
+    <w:p>
+      <w:pPr>
+        <w:rPr>
+          <w:b/>
+          <w:u w:val="single"/>
+        </w:rPr>
+      </w:pPr>
+      <w:r>
+        <w:rPr>
+          <w:b/>
+          <w:u w:val="single"/>
+        </w:rPr>
         <w:lastRenderedPageBreak/>
-        <w:t>** GROTESQUE</w:t>
-      </w:r>
-    </w:p>
-    <w:p>
-      <w:proofErr w:type="spellStart"/>
-      <w:r>
-        <w:t>Büyük</w:t>
-      </w:r>
-      <w:proofErr w:type="spellEnd"/>
-      <w:r>
-        <w:t xml:space="preserve"> G her zaman </w:t>
-      </w:r>
-      <w:proofErr w:type="spellStart"/>
-      <w:r>
-        <w:t>uzant</w:t>
-      </w:r>
-      <w:r>
-        <w:t>ı</w:t>
-      </w:r>
-      <w:r>
-        <w:t>lı</w:t>
-      </w:r>
-      <w:proofErr w:type="spellEnd"/>
-      <w:r>
-        <w:t xml:space="preserve"> (spur)</w:t>
-      </w:r>
-    </w:p>
-    <w:p>
-      <w:r>
-        <w:t>Obvious stroke contrast</w:t>
-      </w:r>
-    </w:p>
-    <w:p>
-      <w:r>
-        <w:t>Tall x-height</w:t>
-      </w:r>
-    </w:p>
-    <w:p/>
-    <w:p>
-      <w:pPr>
+        <w:t xml:space="preserve">** </w:t>
+      </w:r>
+      <w:r>
         <w:rPr>
           <w:b/>
           <w:u w:val="single"/>
         </w:rPr>
-      </w:pPr>
-      <w:r>
-        <w:rPr>
-          <w:b/>
-          <w:u w:val="single"/>
-        </w:rPr>
-        <w:t>** NEO GROTESQUE</w:t>
-      </w:r>
-    </w:p>
-    <w:p>
+        <w:t>GEOMETRIC SANS SERIF</w:t>
+      </w:r>
+    </w:p>
+    <w:p>
+      <w:proofErr w:type="spellStart"/>
+      <w:r>
+        <w:t>Geometrik</w:t>
+      </w:r>
+      <w:proofErr w:type="spellEnd"/>
+      <w:r>
+        <w:t xml:space="preserve"> </w:t>
+      </w:r>
+      <w:proofErr w:type="spellStart"/>
+      <w:r>
+        <w:t>şekiller</w:t>
+      </w:r>
+      <w:proofErr w:type="spellEnd"/>
+      <w:r>
+        <w:t xml:space="preserve"> </w:t>
+      </w:r>
+      <w:proofErr w:type="spellStart"/>
+      <w:r>
+        <w:t>üzerine</w:t>
+      </w:r>
+      <w:proofErr w:type="spellEnd"/>
+      <w:r>
+        <w:t xml:space="preserve"> </w:t>
+      </w:r>
+      <w:proofErr w:type="spellStart"/>
+      <w:r>
+        <w:t>kurulu</w:t>
+      </w:r>
+      <w:proofErr w:type="spellEnd"/>
+    </w:p>
+    <w:p>
+      <w:r>
+        <w:t>***</w:t>
+      </w:r>
+      <w:r>
+        <w:t xml:space="preserve"> </w:t>
+      </w:r>
+      <w:proofErr w:type="spellStart"/>
+      <w:r>
+        <w:t>Futura</w:t>
+      </w:r>
+      <w:proofErr w:type="spellEnd"/>
+    </w:p>
+    <w:p>
+      <w:r>
+        <w:tab/>
+        <w:t>Single story ‘a’ and ‘g’</w:t>
+      </w:r>
+    </w:p>
+    <w:p>
+      <w:r>
+        <w:tab/>
+        <w:t>Geometric construction</w:t>
+      </w:r>
+    </w:p>
+    <w:p>
+      <w:r>
+        <w:tab/>
+        <w:t>Very little stroke contrast</w:t>
+      </w:r>
+      <w:r>
+        <w:t xml:space="preserve"> </w:t>
+      </w:r>
+    </w:p>
+    <w:p>
+      <w:r>
+        <w:t xml:space="preserve">*** </w:t>
+      </w:r>
+      <w:proofErr w:type="spellStart"/>
+      <w:r>
+        <w:t>Proxima</w:t>
+      </w:r>
+      <w:proofErr w:type="spellEnd"/>
+      <w:r>
+        <w:t xml:space="preserve"> </w:t>
+      </w:r>
+      <w:r>
+        <w:t xml:space="preserve">Nova, </w:t>
+      </w:r>
+    </w:p>
+    <w:p>
+      <w:r>
+        <w:t xml:space="preserve">*** </w:t>
+      </w:r>
+      <w:proofErr w:type="spellStart"/>
+      <w:r>
+        <w:t>Museo</w:t>
+      </w:r>
+      <w:proofErr w:type="spellEnd"/>
+      <w:r>
+        <w:t xml:space="preserve"> Sans, </w:t>
+      </w:r>
+    </w:p>
+    <w:p>
+      <w:r>
+        <w:t xml:space="preserve">*** </w:t>
+      </w:r>
       <w:bookmarkStart w:id="0" w:name="_GoBack"/>
       <w:bookmarkEnd w:id="0"/>
-    </w:p>
-    <w:p/>
-    <w:p/>
-    <w:p/>
-    <w:p>
-      <w:pPr>
-        <w:rPr>
-          <w:u w:val="single"/>
-        </w:rPr>
-      </w:pPr>
-      <w:r>
-        <w:rPr>
-          <w:u w:val="single"/>
-        </w:rPr>
-        <w:t>Humanist Sans Serif</w:t>
-      </w:r>
-    </w:p>
-    <w:p>
-      <w:pPr>
-        <w:rPr>
-          <w:u w:val="single"/>
-        </w:rPr>
-      </w:pPr>
-      <w:r>
-        <w:rPr>
-          <w:u w:val="single"/>
-        </w:rPr>
-        <w:t>Gill Sans</w:t>
-      </w:r>
-    </w:p>
-    <w:p>
-      <w:r>
-        <w:rPr>
-          <w:u w:val="single"/>
-        </w:rPr>
-        <w:t xml:space="preserve">Open </w:t>
-      </w:r>
-      <w:proofErr w:type="gramStart"/>
-      <w:r>
-        <w:rPr>
-          <w:u w:val="single"/>
-        </w:rPr>
-        <w:t>sans</w:t>
-      </w:r>
-      <w:r>
-        <w:t xml:space="preserve">  -</w:t>
-      </w:r>
-      <w:proofErr w:type="gramEnd"/>
-      <w:r>
-        <w:t xml:space="preserve"> very popular these days</w:t>
-      </w:r>
-    </w:p>
-    <w:p>
-      <w:r>
-        <w:rPr>
-          <w:u w:val="single"/>
-        </w:rPr>
-        <w:t>Geometric Sans Serif</w:t>
-      </w:r>
-      <w:r>
-        <w:rPr>
-          <w:u w:val="single"/>
-        </w:rPr>
-        <w:t>,</w:t>
-      </w:r>
-      <w:r>
-        <w:t xml:space="preserve"> </w:t>
-      </w:r>
-      <w:proofErr w:type="spellStart"/>
-      <w:r>
-        <w:t>Futura</w:t>
-      </w:r>
-      <w:proofErr w:type="spellEnd"/>
-      <w:r>
-        <w:t xml:space="preserve">, </w:t>
-      </w:r>
-      <w:proofErr w:type="spellStart"/>
-      <w:r>
-        <w:t>Proxima</w:t>
-      </w:r>
-      <w:proofErr w:type="spellEnd"/>
-      <w:r>
-        <w:t xml:space="preserve"> </w:t>
-      </w:r>
-      <w:r>
-        <w:t xml:space="preserve">Nova, </w:t>
-      </w:r>
-      <w:proofErr w:type="spellStart"/>
-      <w:r>
-        <w:t>Museo</w:t>
-      </w:r>
-      <w:proofErr w:type="spellEnd"/>
-      <w:r>
-        <w:t xml:space="preserve"> Sans, Texta</w:t>
+      <w:r>
+        <w:t>Texta</w:t>
       </w:r>
     </w:p>
     <w:p>

</xml_diff>

<commit_message>
Typography ders bölüm 1 bitti
</commit_message>
<xml_diff>
--- a/design-notlar.docx
+++ b/design-notlar.docx
@@ -26,7 +26,7 @@
       </w:r>
     </w:p>
     <w:p>
-      <w:hyperlink r:id="rId4" w:history="1">
+      <w:hyperlink r:id="rId5" w:history="1">
         <w:r>
           <w:rPr>
             <w:rStyle w:val="Kpr"/>
@@ -39,7 +39,7 @@
       </w:r>
     </w:p>
     <w:p>
-      <w:hyperlink r:id="rId5" w:history="1">
+      <w:hyperlink r:id="rId6" w:history="1">
         <w:r>
           <w:rPr>
             <w:rStyle w:val="Kpr"/>
@@ -49,7 +49,7 @@
       </w:hyperlink>
     </w:p>
     <w:p>
-      <w:hyperlink r:id="rId6" w:history="1">
+      <w:hyperlink r:id="rId7" w:history="1">
         <w:r>
           <w:rPr>
             <w:rStyle w:val="Kpr"/>
@@ -59,7 +59,7 @@
       </w:hyperlink>
     </w:p>
     <w:p>
-      <w:hyperlink r:id="rId7" w:history="1">
+      <w:hyperlink r:id="rId8" w:history="1">
         <w:r>
           <w:rPr>
             <w:rStyle w:val="Kpr"/>
@@ -132,7 +132,7 @@
       <w:proofErr w:type="gramEnd"/>
     </w:p>
     <w:p>
-      <w:hyperlink r:id="rId8" w:history="1">
+      <w:hyperlink r:id="rId9" w:history="1">
         <w:proofErr w:type="spellStart"/>
         <w:r>
           <w:rPr>
@@ -190,7 +190,7 @@
     </w:p>
     <w:p/>
     <w:p>
-      <w:hyperlink r:id="rId9" w:history="1">
+      <w:hyperlink r:id="rId10" w:history="1">
         <w:r>
           <w:rPr>
             <w:rStyle w:val="Kpr"/>
@@ -200,25 +200,12 @@
       </w:hyperlink>
     </w:p>
     <w:p>
-      <w:hyperlink r:id="rId10" w:history="1">
+      <w:hyperlink r:id="rId11" w:history="1">
         <w:r>
           <w:rPr>
             <w:rStyle w:val="Kpr"/>
           </w:rPr>
           <w:t>https://www.linotype.com/</w:t>
-        </w:r>
-      </w:hyperlink>
-    </w:p>
-    <w:p>
-      <w:pPr>
-        <w:jc w:val="both"/>
-      </w:pPr>
-      <w:hyperlink r:id="rId11" w:history="1">
-        <w:r>
-          <w:rPr>
-            <w:rStyle w:val="Kpr"/>
-          </w:rPr>
-          <w:t>https://www.playtype.com/</w:t>
         </w:r>
       </w:hyperlink>
     </w:p>
@@ -231,34 +218,47 @@
           <w:rPr>
             <w:rStyle w:val="Kpr"/>
           </w:rPr>
-          <w:t>https://www.typography.com/</w:t>
+          <w:t>https://www.playtype.com/</w:t>
         </w:r>
       </w:hyperlink>
     </w:p>
-    <w:p>
-      <w:r>
-        <w:t xml:space="preserve">Font </w:t>
-      </w:r>
-      <w:proofErr w:type="spellStart"/>
-      <w:r>
-        <w:t>bulabileceğimiz</w:t>
-      </w:r>
-      <w:proofErr w:type="spellEnd"/>
-      <w:r>
-        <w:t xml:space="preserve"> web </w:t>
-      </w:r>
-      <w:proofErr w:type="spellStart"/>
-      <w:r>
-        <w:t>sayfaları</w:t>
-      </w:r>
-      <w:proofErr w:type="spellEnd"/>
-    </w:p>
-    <w:p/>
     <w:p>
       <w:pPr>
         <w:jc w:val="both"/>
       </w:pPr>
       <w:hyperlink r:id="rId13" w:history="1">
+        <w:r>
+          <w:rPr>
+            <w:rStyle w:val="Kpr"/>
+          </w:rPr>
+          <w:t>https://www.typography.com/</w:t>
+        </w:r>
+      </w:hyperlink>
+    </w:p>
+    <w:p>
+      <w:r>
+        <w:t xml:space="preserve">Font </w:t>
+      </w:r>
+      <w:proofErr w:type="spellStart"/>
+      <w:r>
+        <w:t>bulabileceğimiz</w:t>
+      </w:r>
+      <w:proofErr w:type="spellEnd"/>
+      <w:r>
+        <w:t xml:space="preserve"> web </w:t>
+      </w:r>
+      <w:proofErr w:type="spellStart"/>
+      <w:r>
+        <w:t>sayfaları</w:t>
+      </w:r>
+      <w:proofErr w:type="spellEnd"/>
+    </w:p>
+    <w:p/>
+    <w:p>
+      <w:pPr>
+        <w:jc w:val="both"/>
+      </w:pPr>
+      <w:hyperlink r:id="rId14" w:history="1">
         <w:r>
           <w:rPr>
             <w:rStyle w:val="Kpr"/>
@@ -591,7 +591,7 @@
                     </pic:cNvPicPr>
                   </pic:nvPicPr>
                   <pic:blipFill>
-                    <a:blip r:embed="rId14" cstate="print">
+                    <a:blip r:embed="rId15" cstate="print">
                       <a:extLst>
                         <a:ext uri="{28A0092B-C50C-407E-A947-70E740481C1C}">
                           <a14:useLocalDpi xmlns:a14="http://schemas.microsoft.com/office/drawing/2010/main" val="0"/>
@@ -639,7 +639,7 @@
         </w:rPr>
         <w:t xml:space="preserve">For this I've chosen the typeface </w:t>
       </w:r>
-      <w:hyperlink r:id="rId15" w:history="1">
+      <w:hyperlink r:id="rId16" w:history="1">
         <w:r>
           <w:rPr>
             <w:rStyle w:val="Gl"/>
@@ -658,7 +658,7 @@
         </w:rPr>
         <w:t xml:space="preserve"> I found it directly on </w:t>
       </w:r>
-      <w:hyperlink r:id="rId16" w:history="1">
+      <w:hyperlink r:id="rId17" w:history="1">
         <w:r>
           <w:rPr>
             <w:rStyle w:val="Gl"/>
@@ -785,7 +785,7 @@
     <w:p/>
     <w:p/>
     <w:p>
-      <w:hyperlink r:id="rId17" w:history="1">
+      <w:hyperlink r:id="rId18" w:history="1">
         <w:r>
           <w:rPr>
             <w:rStyle w:val="Kpr"/>
@@ -795,7 +795,7 @@
       </w:hyperlink>
     </w:p>
     <w:p>
-      <w:hyperlink r:id="rId18" w:history="1">
+      <w:hyperlink r:id="rId19" w:history="1">
         <w:r>
           <w:rPr>
             <w:rStyle w:val="Kpr"/>
@@ -805,7 +805,7 @@
       </w:hyperlink>
     </w:p>
     <w:p>
-      <w:hyperlink r:id="rId19" w:history="1">
+      <w:hyperlink r:id="rId20" w:history="1">
         <w:r>
           <w:rPr>
             <w:rStyle w:val="Kpr"/>
@@ -896,7 +896,7 @@
     </w:p>
     <w:p/>
     <w:p>
-      <w:hyperlink r:id="rId20" w:history="1">
+      <w:hyperlink r:id="rId21" w:history="1">
         <w:r>
           <w:rPr>
             <w:rStyle w:val="Kpr"/>
@@ -906,7 +906,7 @@
       </w:hyperlink>
     </w:p>
     <w:p>
-      <w:hyperlink r:id="rId21" w:history="1">
+      <w:hyperlink r:id="rId22" w:history="1">
         <w:r>
           <w:rPr>
             <w:rStyle w:val="Kpr"/>
@@ -2062,22 +2062,236 @@
       <w:r>
         <w:t xml:space="preserve">*** </w:t>
       </w:r>
+      <w:r>
+        <w:t>Texta</w:t>
+      </w:r>
+    </w:p>
+    <w:p>
+      <w:pPr>
+        <w:rPr>
+          <w:u w:val="single"/>
+        </w:rPr>
+      </w:pPr>
+    </w:p>
+    <w:p/>
+    <w:p/>
+    <w:p/>
+    <w:p>
+      <w:r>
+        <w:t>For readability, 45 to 85 characters per line</w:t>
+      </w:r>
+      <w:r>
+        <w:t>, 10 to 17 words per line</w:t>
+      </w:r>
+    </w:p>
+    <w:p/>
+    <w:p>
+      <w:r>
+        <w:t>On mobiles</w:t>
+      </w:r>
+    </w:p>
+    <w:p>
+      <w:proofErr w:type="gramStart"/>
+      <w:r>
+        <w:t>Less longer</w:t>
+      </w:r>
+      <w:proofErr w:type="gramEnd"/>
+      <w:r>
+        <w:t xml:space="preserve"> lines</w:t>
+      </w:r>
+    </w:p>
+    <w:p>
+      <w:r>
+        <w:t>120% bigger body text</w:t>
+      </w:r>
+    </w:p>
+    <w:p>
+      <w:r>
+        <w:t>A bit smaller Heading text</w:t>
+      </w:r>
+    </w:p>
+    <w:p>
+      <w:r>
+        <w:t>Adjust line-height too</w:t>
+      </w:r>
+    </w:p>
+    <w:p/>
+    <w:p>
+      <w:r>
+        <w:t>For body text l</w:t>
+      </w:r>
+      <w:r>
+        <w:t>ine height --- 120% to 160%</w:t>
+      </w:r>
+    </w:p>
+    <w:p>
+      <w:r>
+        <w:t>For heading</w:t>
+      </w:r>
+      <w:r>
+        <w:t xml:space="preserve"> and very big text</w:t>
+      </w:r>
+      <w:r>
+        <w:t xml:space="preserve"> not more </w:t>
+      </w:r>
+      <w:proofErr w:type="spellStart"/>
+      <w:r>
+        <w:t>then</w:t>
+      </w:r>
+      <w:proofErr w:type="spellEnd"/>
+      <w:r>
+        <w:t xml:space="preserve"> 120%</w:t>
+      </w:r>
+      <w:r>
+        <w:t>, maybe 90% to 130%</w:t>
+      </w:r>
+    </w:p>
+    <w:p/>
+    <w:p>
+      <w:pPr>
+        <w:rPr>
+          <w:u w:val="single"/>
+        </w:rPr>
+      </w:pPr>
+      <w:r>
+        <w:rPr>
+          <w:u w:val="single"/>
+        </w:rPr>
+        <w:t>Kerning:</w:t>
+      </w:r>
+    </w:p>
+    <w:p>
+      <w:pPr>
+        <w:rPr>
+          <w:u w:val="single"/>
+        </w:rPr>
+      </w:pPr>
+      <w:proofErr w:type="spellStart"/>
+      <w:proofErr w:type="gramStart"/>
+      <w:r>
+        <w:rPr>
+          <w:u w:val="single"/>
+        </w:rPr>
+        <w:t>Css</w:t>
+      </w:r>
+      <w:proofErr w:type="spellEnd"/>
+      <w:r>
+        <w:rPr>
+          <w:u w:val="single"/>
+        </w:rPr>
+        <w:t xml:space="preserve"> :</w:t>
+      </w:r>
+      <w:proofErr w:type="gramEnd"/>
+      <w:r>
+        <w:rPr>
+          <w:u w:val="single"/>
+        </w:rPr>
+        <w:t xml:space="preserve"> letter-spacing</w:t>
+      </w:r>
+    </w:p>
+    <w:p>
       <w:bookmarkStart w:id="0" w:name="_GoBack"/>
       <w:bookmarkEnd w:id="0"/>
-      <w:r>
-        <w:t>Texta</w:t>
-      </w:r>
-    </w:p>
+    </w:p>
+    <w:p/>
+    <w:p/>
     <w:p>
       <w:pPr>
         <w:rPr>
           <w:u w:val="single"/>
         </w:rPr>
       </w:pPr>
-    </w:p>
-    <w:p/>
-    <w:p/>
-    <w:p/>
+      <w:r>
+        <w:rPr>
+          <w:u w:val="single"/>
+        </w:rPr>
+        <w:lastRenderedPageBreak/>
+        <w:t>Tracking</w:t>
+      </w:r>
+    </w:p>
+    <w:p>
+      <w:proofErr w:type="spellStart"/>
+      <w:r>
+        <w:t>Genellikle</w:t>
+      </w:r>
+      <w:proofErr w:type="spellEnd"/>
+      <w:r>
+        <w:t xml:space="preserve"> </w:t>
+      </w:r>
+      <w:proofErr w:type="spellStart"/>
+      <w:r>
+        <w:t>b</w:t>
+      </w:r>
+      <w:r>
+        <w:t>aşlıklarda</w:t>
+      </w:r>
+      <w:proofErr w:type="spellEnd"/>
+      <w:r>
+        <w:t xml:space="preserve"> </w:t>
+      </w:r>
+      <w:proofErr w:type="spellStart"/>
+      <w:r>
+        <w:t>azaltmayı</w:t>
+      </w:r>
+      <w:proofErr w:type="spellEnd"/>
+      <w:r>
+        <w:t xml:space="preserve"> body text </w:t>
+      </w:r>
+      <w:proofErr w:type="spellStart"/>
+      <w:r>
+        <w:t>içerisinde</w:t>
+      </w:r>
+      <w:proofErr w:type="spellEnd"/>
+      <w:r>
+        <w:t xml:space="preserve"> de </w:t>
+      </w:r>
+      <w:proofErr w:type="spellStart"/>
+      <w:r>
+        <w:t>artırmayı</w:t>
+      </w:r>
+      <w:proofErr w:type="spellEnd"/>
+      <w:r>
+        <w:t xml:space="preserve"> </w:t>
+      </w:r>
+      <w:proofErr w:type="spellStart"/>
+      <w:proofErr w:type="gramStart"/>
+      <w:r>
+        <w:t>isteriz</w:t>
+      </w:r>
+      <w:proofErr w:type="spellEnd"/>
+      <w:r>
+        <w:t>..</w:t>
+      </w:r>
+      <w:proofErr w:type="gramEnd"/>
+    </w:p>
+    <w:p>
+      <w:pPr>
+        <w:rPr>
+          <w:u w:val="single"/>
+        </w:rPr>
+      </w:pPr>
+      <w:proofErr w:type="spellStart"/>
+      <w:r>
+        <w:rPr>
+          <w:u w:val="single"/>
+        </w:rPr>
+        <w:t>Css</w:t>
+      </w:r>
+      <w:proofErr w:type="spellEnd"/>
+      <w:r>
+        <w:rPr>
+          <w:u w:val="single"/>
+        </w:rPr>
+        <w:t>: word-spacing</w:t>
+      </w:r>
+    </w:p>
+    <w:p>
+      <w:pPr>
+        <w:rPr>
+          <w:u w:val="single"/>
+        </w:rPr>
+      </w:pPr>
+    </w:p>
     <w:p>
       <w:pPr>
         <w:rPr>
@@ -2877,4 +3091,16 @@
     </a:ext>
   </a:extLst>
 </a:theme>
+</file>
+
+<file path=customXml/item1.xml><?xml version="1.0" encoding="utf-8"?>
+<b:Sources xmlns:b="http://schemas.openxmlformats.org/officeDocument/2006/bibliography" xmlns="http://schemas.openxmlformats.org/officeDocument/2006/bibliography" SelectedStyle="\APASixthEditionOfficeOnline.xsl" StyleName="APA" Version="6"/>
+</file>
+
+<file path=customXml/itemProps1.xml><?xml version="1.0" encoding="utf-8"?>
+<ds:datastoreItem xmlns:ds="http://schemas.openxmlformats.org/officeDocument/2006/customXml" ds:itemID="{FB0F7DCB-0E39-45FB-9F4F-969A987474B6}">
+  <ds:schemaRefs>
+    <ds:schemaRef ds:uri="http://schemas.openxmlformats.org/officeDocument/2006/bibliography"/>
+  </ds:schemaRefs>
+</ds:datastoreItem>
 </file>
</xml_diff>

<commit_message>
Typograpy section 2 completed
</commit_message>
<xml_diff>
--- a/design-notlar.docx
+++ b/design-notlar.docx
@@ -1,6 +1,6 @@
 
 <file path=word/document.xml><?xml version="1.0" encoding="utf-8"?>
-<w:document xmlns:wpc="http://schemas.microsoft.com/office/word/2010/wordprocessingCanvas" xmlns:cx="http://schemas.microsoft.com/office/drawing/2014/chartex" xmlns:mc="http://schemas.openxmlformats.org/markup-compatibility/2006" xmlns:o="urn:schemas-microsoft-com:office:office" xmlns:r="http://schemas.openxmlformats.org/officeDocument/2006/relationships" xmlns:m="http://schemas.openxmlformats.org/officeDocument/2006/math" xmlns:v="urn:schemas-microsoft-com:vml" xmlns:wp14="http://schemas.microsoft.com/office/word/2010/wordprocessingDrawing" xmlns:wp="http://schemas.openxmlformats.org/drawingml/2006/wordprocessingDrawing" xmlns:w10="urn:schemas-microsoft-com:office:word" xmlns:w="http://schemas.openxmlformats.org/wordprocessingml/2006/main" xmlns:w14="http://schemas.microsoft.com/office/word/2010/wordml" xmlns:w15="http://schemas.microsoft.com/office/word/2012/wordml" xmlns:w16se="http://schemas.microsoft.com/office/word/2015/wordml/symex" xmlns:wpg="http://schemas.microsoft.com/office/word/2010/wordprocessingGroup" xmlns:wpi="http://schemas.microsoft.com/office/word/2010/wordprocessingInk" xmlns:wne="http://schemas.microsoft.com/office/word/2006/wordml" xmlns:wps="http://schemas.microsoft.com/office/word/2010/wordprocessingShape" mc:Ignorable="w14 w15 w16se wp14">
+<w:document xmlns:wpc="http://schemas.microsoft.com/office/word/2010/wordprocessingCanvas" xmlns:cx="http://schemas.microsoft.com/office/drawing/2014/chartex" xmlns:cx1="http://schemas.microsoft.com/office/drawing/2015/9/8/chartex" xmlns:cx2="http://schemas.microsoft.com/office/drawing/2015/10/21/chartex" xmlns:cx3="http://schemas.microsoft.com/office/drawing/2016/5/9/chartex" xmlns:cx4="http://schemas.microsoft.com/office/drawing/2016/5/10/chartex" xmlns:cx5="http://schemas.microsoft.com/office/drawing/2016/5/11/chartex" xmlns:cx6="http://schemas.microsoft.com/office/drawing/2016/5/12/chartex" xmlns:cx7="http://schemas.microsoft.com/office/drawing/2016/5/13/chartex" xmlns:cx8="http://schemas.microsoft.com/office/drawing/2016/5/14/chartex" xmlns:mc="http://schemas.openxmlformats.org/markup-compatibility/2006" xmlns:aink="http://schemas.microsoft.com/office/drawing/2016/ink" xmlns:am3d="http://schemas.microsoft.com/office/drawing/2017/model3d" xmlns:o="urn:schemas-microsoft-com:office:office" xmlns:r="http://schemas.openxmlformats.org/officeDocument/2006/relationships" xmlns:m="http://schemas.openxmlformats.org/officeDocument/2006/math" xmlns:v="urn:schemas-microsoft-com:vml" xmlns:wp14="http://schemas.microsoft.com/office/word/2010/wordprocessingDrawing" xmlns:wp="http://schemas.openxmlformats.org/drawingml/2006/wordprocessingDrawing" xmlns:w10="urn:schemas-microsoft-com:office:word" xmlns:w="http://schemas.openxmlformats.org/wordprocessingml/2006/main" xmlns:w14="http://schemas.microsoft.com/office/word/2010/wordml" xmlns:w15="http://schemas.microsoft.com/office/word/2012/wordml" xmlns:w16cex="http://schemas.microsoft.com/office/word/2018/wordml/cex" xmlns:w16cid="http://schemas.microsoft.com/office/word/2016/wordml/cid" xmlns:w16="http://schemas.microsoft.com/office/word/2018/wordml" xmlns:w16sdtdh="http://schemas.microsoft.com/office/word/2020/wordml/sdtdatahash" xmlns:w16se="http://schemas.microsoft.com/office/word/2015/wordml/symex" xmlns:wpg="http://schemas.microsoft.com/office/word/2010/wordprocessingGroup" xmlns:wpi="http://schemas.microsoft.com/office/word/2010/wordprocessingInk" xmlns:wne="http://schemas.microsoft.com/office/word/2006/wordml" xmlns:wps="http://schemas.microsoft.com/office/word/2010/wordprocessingShape" mc:Ignorable="w14 w15 w16se w16cid w16 w16cex w16sdtdh wp14">
   <w:body>
     <w:p>
       <w:r>
@@ -86,23 +86,7 @@
     <w:p/>
     <w:p>
       <w:r>
-        <w:t xml:space="preserve">chrome plug-in typesample.com </w:t>
-      </w:r>
-      <w:proofErr w:type="spellStart"/>
-      <w:r>
-        <w:t>var</w:t>
-      </w:r>
-      <w:proofErr w:type="spellEnd"/>
-      <w:r>
-        <w:t xml:space="preserve"> </w:t>
-      </w:r>
-      <w:proofErr w:type="spellStart"/>
-      <w:r>
-        <w:t>ama</w:t>
-      </w:r>
-      <w:proofErr w:type="spellEnd"/>
-      <w:r>
-        <w:t xml:space="preserve"> </w:t>
+        <w:t xml:space="preserve">chrome plug-in typesample.com var ama </w:t>
       </w:r>
       <w:proofErr w:type="spellStart"/>
       <w:r>
@@ -121,7 +105,6 @@
         <w:t xml:space="preserve"> </w:t>
       </w:r>
       <w:proofErr w:type="spellStart"/>
-      <w:proofErr w:type="gramStart"/>
       <w:r>
         <w:t>açılıyor</w:t>
       </w:r>
@@ -129,7 +112,6 @@
       <w:r>
         <w:t>..</w:t>
       </w:r>
-      <w:proofErr w:type="gramEnd"/>
     </w:p>
     <w:p>
       <w:hyperlink r:id="rId9" w:history="1">
@@ -372,46 +354,113 @@
       </w:r>
       <w:proofErr w:type="spellEnd"/>
       <w:r>
+        <w:t>, dm serif text and dm serif display</w:t>
+      </w:r>
+      <w:r>
+        <w:t xml:space="preserve"> (dm serif text </w:t>
+      </w:r>
+      <w:proofErr w:type="spellStart"/>
+      <w:r>
+        <w:t>contrastı</w:t>
+      </w:r>
+      <w:proofErr w:type="spellEnd"/>
+      <w:r>
+        <w:t xml:space="preserve"> </w:t>
+      </w:r>
+      <w:proofErr w:type="spellStart"/>
+      <w:r>
+        <w:t>çok</w:t>
+      </w:r>
+      <w:proofErr w:type="spellEnd"/>
+      <w:r>
+        <w:t xml:space="preserve"> </w:t>
+      </w:r>
+      <w:proofErr w:type="spellStart"/>
+      <w:r>
+        <w:t>olduğu</w:t>
+      </w:r>
+      <w:proofErr w:type="spellEnd"/>
+      <w:r>
+        <w:t xml:space="preserve"> </w:t>
+      </w:r>
+      <w:proofErr w:type="spellStart"/>
+      <w:r>
+        <w:t>için</w:t>
+      </w:r>
+      <w:proofErr w:type="spellEnd"/>
+      <w:r>
+        <w:t xml:space="preserve"> sub </w:t>
+      </w:r>
+      <w:proofErr w:type="spellStart"/>
+      <w:r>
+        <w:t>headinglerde</w:t>
+      </w:r>
+      <w:proofErr w:type="spellEnd"/>
+      <w:r>
+        <w:t xml:space="preserve"> </w:t>
+      </w:r>
+      <w:proofErr w:type="spellStart"/>
+      <w:r>
+        <w:t>kullanımı</w:t>
+      </w:r>
+      <w:proofErr w:type="spellEnd"/>
+      <w:r>
+        <w:t xml:space="preserve"> </w:t>
+      </w:r>
+      <w:proofErr w:type="spellStart"/>
+      <w:r>
+        <w:t>daha</w:t>
+      </w:r>
+      <w:proofErr w:type="spellEnd"/>
+      <w:r>
+        <w:t xml:space="preserve"> </w:t>
+      </w:r>
+      <w:proofErr w:type="spellStart"/>
+      <w:r>
+        <w:t>uygun</w:t>
+      </w:r>
+      <w:proofErr w:type="spellEnd"/>
+      <w:r>
+        <w:t>)</w:t>
+      </w:r>
+    </w:p>
+    <w:p/>
+    <w:p>
+      <w:proofErr w:type="spellStart"/>
+      <w:r>
+        <w:t>Gözalıcı</w:t>
+      </w:r>
+      <w:proofErr w:type="spellEnd"/>
+      <w:r>
         <w:t xml:space="preserve">, </w:t>
       </w:r>
       <w:proofErr w:type="spellStart"/>
       <w:r>
-        <w:t>dm</w:t>
-      </w:r>
-      <w:proofErr w:type="spellEnd"/>
-      <w:r>
-        <w:t xml:space="preserve"> serif text and dm serif display</w:t>
-      </w:r>
-      <w:r>
-        <w:t xml:space="preserve"> (</w:t>
-      </w:r>
-      <w:proofErr w:type="spellStart"/>
-      <w:r>
-        <w:t>dm</w:t>
-      </w:r>
-      <w:proofErr w:type="spellEnd"/>
-      <w:r>
-        <w:t xml:space="preserve"> serif text </w:t>
-      </w:r>
-      <w:proofErr w:type="spellStart"/>
-      <w:r>
-        <w:t>contrastı</w:t>
-      </w:r>
-      <w:proofErr w:type="spellEnd"/>
-      <w:r>
-        <w:t xml:space="preserve"> </w:t>
-      </w:r>
-      <w:proofErr w:type="spellStart"/>
-      <w:r>
-        <w:t>çok</w:t>
-      </w:r>
-      <w:proofErr w:type="spellEnd"/>
-      <w:r>
-        <w:t xml:space="preserve"> </w:t>
-      </w:r>
-      <w:proofErr w:type="spellStart"/>
-      <w:r>
-        <w:t>olduğu</w:t>
+        <w:t>cesur</w:t>
+      </w:r>
+      <w:proofErr w:type="spellEnd"/>
+      <w:r>
+        <w:t xml:space="preserve"> </w:t>
+      </w:r>
+      <w:proofErr w:type="spellStart"/>
+      <w:r>
+        <w:t>ve</w:t>
+      </w:r>
+      <w:proofErr w:type="spellEnd"/>
+      <w:r>
+        <w:t xml:space="preserve"> </w:t>
+      </w:r>
+      <w:proofErr w:type="spellStart"/>
+      <w:r>
+        <w:t>huzurlu</w:t>
+      </w:r>
+      <w:proofErr w:type="spellEnd"/>
+      <w:r>
+        <w:t xml:space="preserve"> </w:t>
+      </w:r>
+      <w:proofErr w:type="spellStart"/>
+      <w:r>
+        <w:t>headingler</w:t>
       </w:r>
       <w:proofErr w:type="spellEnd"/>
       <w:r>
@@ -423,81 +472,6 @@
       </w:r>
       <w:proofErr w:type="spellEnd"/>
       <w:r>
-        <w:t xml:space="preserve"> sub </w:t>
-      </w:r>
-      <w:proofErr w:type="spellStart"/>
-      <w:r>
-        <w:t>headinglerde</w:t>
-      </w:r>
-      <w:proofErr w:type="spellEnd"/>
-      <w:r>
-        <w:t xml:space="preserve"> </w:t>
-      </w:r>
-      <w:proofErr w:type="spellStart"/>
-      <w:r>
-        <w:t>kullanımı</w:t>
-      </w:r>
-      <w:proofErr w:type="spellEnd"/>
-      <w:r>
-        <w:t xml:space="preserve"> </w:t>
-      </w:r>
-      <w:proofErr w:type="spellStart"/>
-      <w:r>
-        <w:t>daha</w:t>
-      </w:r>
-      <w:proofErr w:type="spellEnd"/>
-      <w:r>
-        <w:t xml:space="preserve"> </w:t>
-      </w:r>
-      <w:proofErr w:type="spellStart"/>
-      <w:r>
-        <w:t>uygun</w:t>
-      </w:r>
-      <w:proofErr w:type="spellEnd"/>
-      <w:r>
-        <w:t>)</w:t>
-      </w:r>
-    </w:p>
-    <w:p/>
-    <w:p>
-      <w:proofErr w:type="spellStart"/>
-      <w:r>
-        <w:t>Gözalıcı</w:t>
-      </w:r>
-      <w:proofErr w:type="spellEnd"/>
-      <w:r>
-        <w:t xml:space="preserve">, </w:t>
-      </w:r>
-      <w:proofErr w:type="spellStart"/>
-      <w:r>
-        <w:t>cesur</w:t>
-      </w:r>
-      <w:proofErr w:type="spellEnd"/>
-      <w:r>
-        <w:t xml:space="preserve"> ve </w:t>
-      </w:r>
-      <w:proofErr w:type="spellStart"/>
-      <w:r>
-        <w:t>huzurlu</w:t>
-      </w:r>
-      <w:proofErr w:type="spellEnd"/>
-      <w:r>
-        <w:t xml:space="preserve"> </w:t>
-      </w:r>
-      <w:proofErr w:type="spellStart"/>
-      <w:r>
-        <w:t>headingler</w:t>
-      </w:r>
-      <w:proofErr w:type="spellEnd"/>
-      <w:r>
-        <w:t xml:space="preserve"> </w:t>
-      </w:r>
-      <w:proofErr w:type="spellStart"/>
-      <w:r>
-        <w:t>için</w:t>
-      </w:r>
-      <w:proofErr w:type="spellEnd"/>
-      <w:r>
         <w:t xml:space="preserve"> </w:t>
       </w:r>
       <w:proofErr w:type="spellStart"/>
@@ -506,16 +480,11 @@
       </w:r>
       <w:proofErr w:type="spellEnd"/>
       <w:r>
-        <w:t xml:space="preserve"> </w:t>
-      </w:r>
-      <w:proofErr w:type="gramStart"/>
-      <w:r>
-        <w:t>font</w:t>
+        <w:t xml:space="preserve"> font</w:t>
       </w:r>
       <w:r>
         <w:t>..</w:t>
       </w:r>
-      <w:proofErr w:type="gramEnd"/>
     </w:p>
     <w:p/>
     <w:p/>
@@ -716,25 +685,12 @@
       </w:r>
       <w:proofErr w:type="spellEnd"/>
       <w:r>
-        <w:t xml:space="preserve"> heading Oswald body text </w:t>
-      </w:r>
-      <w:proofErr w:type="spellStart"/>
-      <w:r>
-        <w:t>Eb</w:t>
-      </w:r>
-      <w:proofErr w:type="spellEnd"/>
-      <w:r>
-        <w:t xml:space="preserve"> Garamond</w:t>
-      </w:r>
-    </w:p>
-    <w:p>
-      <w:proofErr w:type="spellStart"/>
-      <w:r>
-        <w:t>Roboto</w:t>
-      </w:r>
-      <w:proofErr w:type="spellEnd"/>
-      <w:r>
-        <w:t xml:space="preserve"> </w:t>
+        <w:t xml:space="preserve"> heading Oswald body text Eb Garamond</w:t>
+      </w:r>
+    </w:p>
+    <w:p>
+      <w:r>
+        <w:t xml:space="preserve">Roboto </w:t>
       </w:r>
       <w:proofErr w:type="spellStart"/>
       <w:r>
@@ -1070,17 +1026,20 @@
         <w:t>d</w:t>
       </w:r>
       <w:r>
-        <w:t xml:space="preserve">iagonal stress </w:t>
-      </w:r>
-      <w:proofErr w:type="spellStart"/>
-      <w:r>
-        <w:t>var</w:t>
-      </w:r>
-      <w:proofErr w:type="spellEnd"/>
-    </w:p>
-    <w:p>
-      <w:r>
-        <w:t xml:space="preserve">Ascender ve </w:t>
+        <w:t>iagonal stress var</w:t>
+      </w:r>
+    </w:p>
+    <w:p>
+      <w:r>
+        <w:t xml:space="preserve">Ascender </w:t>
+      </w:r>
+      <w:proofErr w:type="spellStart"/>
+      <w:r>
+        <w:t>ve</w:t>
+      </w:r>
+      <w:proofErr w:type="spellEnd"/>
+      <w:r>
+        <w:t xml:space="preserve"> </w:t>
       </w:r>
       <w:proofErr w:type="spellStart"/>
       <w:r>
@@ -1109,8 +1068,13 @@
       <w:r>
         <w:t xml:space="preserve"> </w:t>
       </w:r>
-      <w:r>
-        <w:t xml:space="preserve">ve </w:t>
+      <w:proofErr w:type="spellStart"/>
+      <w:r>
+        <w:t>ve</w:t>
+      </w:r>
+      <w:proofErr w:type="spellEnd"/>
+      <w:r>
+        <w:t xml:space="preserve"> </w:t>
       </w:r>
       <w:proofErr w:type="spellStart"/>
       <w:r>
@@ -1121,13 +1085,8 @@
         <w:t xml:space="preserve"> </w:t>
       </w:r>
       <w:r>
-        <w:t xml:space="preserve">serif </w:t>
-      </w:r>
-      <w:proofErr w:type="spellStart"/>
-      <w:r>
-        <w:t>var</w:t>
-      </w:r>
-      <w:proofErr w:type="spellEnd"/>
+        <w:t>serif var</w:t>
+      </w:r>
     </w:p>
     <w:p>
       <w:r>
@@ -1195,7 +1154,6 @@
         <w:t xml:space="preserve"> </w:t>
       </w:r>
       <w:proofErr w:type="spellStart"/>
-      <w:proofErr w:type="gramStart"/>
       <w:r>
         <w:t>gibi</w:t>
       </w:r>
@@ -1203,7 +1161,6 @@
       <w:r>
         <w:t>..</w:t>
       </w:r>
-      <w:proofErr w:type="gramEnd"/>
     </w:p>
     <w:p>
       <w:r>
@@ -1258,15 +1215,177 @@
       </w:r>
       <w:proofErr w:type="spellEnd"/>
       <w:r>
+        <w:t xml:space="preserve"> beak var</w:t>
+      </w:r>
+    </w:p>
+    <w:p/>
+    <w:p/>
+    <w:p>
+      <w:pPr>
+        <w:rPr>
+          <w:b/>
+          <w:u w:val="single"/>
+        </w:rPr>
+      </w:pPr>
+      <w:r>
+        <w:rPr>
+          <w:b/>
+          <w:u w:val="single"/>
+        </w:rPr>
+        <w:t>Transitional style</w:t>
+      </w:r>
+    </w:p>
+    <w:p>
+      <w:proofErr w:type="spellStart"/>
+      <w:r>
+        <w:t>Daha</w:t>
+      </w:r>
+      <w:proofErr w:type="spellEnd"/>
+      <w:r>
+        <w:t xml:space="preserve"> </w:t>
+      </w:r>
+      <w:proofErr w:type="spellStart"/>
+      <w:r>
+        <w:t>sivri</w:t>
+      </w:r>
+      <w:proofErr w:type="spellEnd"/>
+      <w:r>
+        <w:t xml:space="preserve"> serif</w:t>
+      </w:r>
+    </w:p>
+    <w:p>
+      <w:r>
+        <w:t xml:space="preserve">Diagonal stress </w:t>
+      </w:r>
+      <w:proofErr w:type="spellStart"/>
+      <w:r>
+        <w:t>neredeyse</w:t>
+      </w:r>
+      <w:proofErr w:type="spellEnd"/>
+      <w:r>
+        <w:t xml:space="preserve"> </w:t>
+      </w:r>
+      <w:proofErr w:type="spellStart"/>
+      <w:r>
+        <w:t>düz</w:t>
+      </w:r>
+      <w:proofErr w:type="spellEnd"/>
+    </w:p>
+    <w:p>
+      <w:r>
+        <w:t xml:space="preserve">E </w:t>
+      </w:r>
+      <w:proofErr w:type="spellStart"/>
+      <w:r>
+        <w:t>harfindeki</w:t>
+      </w:r>
+      <w:proofErr w:type="spellEnd"/>
+      <w:r>
+        <w:t xml:space="preserve"> Counter </w:t>
+      </w:r>
+      <w:proofErr w:type="spellStart"/>
+      <w:r>
+        <w:t>daha</w:t>
+      </w:r>
+      <w:proofErr w:type="spellEnd"/>
+      <w:r>
+        <w:t xml:space="preserve"> </w:t>
+      </w:r>
+      <w:proofErr w:type="spellStart"/>
+      <w:r>
+        <w:t>büyük</w:t>
+      </w:r>
+      <w:proofErr w:type="spellEnd"/>
+    </w:p>
+    <w:p>
+      <w:r>
+        <w:t xml:space="preserve">W </w:t>
+      </w:r>
+      <w:proofErr w:type="spellStart"/>
+      <w:r>
+        <w:t>çapraz</w:t>
+      </w:r>
+      <w:proofErr w:type="spellEnd"/>
+      <w:r>
+        <w:t xml:space="preserve"> </w:t>
+      </w:r>
+      <w:proofErr w:type="spellStart"/>
+      <w:r>
+        <w:t>değil</w:t>
+      </w:r>
+      <w:proofErr w:type="spellEnd"/>
+    </w:p>
+    <w:p>
+      <w:r>
+        <w:t xml:space="preserve">T </w:t>
+      </w:r>
+      <w:proofErr w:type="spellStart"/>
+      <w:r>
+        <w:t>harfindeki</w:t>
+      </w:r>
+      <w:proofErr w:type="spellEnd"/>
+      <w:r>
         <w:t xml:space="preserve"> beak </w:t>
       </w:r>
       <w:proofErr w:type="spellStart"/>
       <w:r>
-        <w:t>var</w:t>
-      </w:r>
-      <w:proofErr w:type="spellEnd"/>
-    </w:p>
-    <w:p/>
+        <w:t>daha</w:t>
+      </w:r>
+      <w:proofErr w:type="spellEnd"/>
+      <w:r>
+        <w:t xml:space="preserve"> </w:t>
+      </w:r>
+      <w:proofErr w:type="spellStart"/>
+      <w:r>
+        <w:t>sivri</w:t>
+      </w:r>
+      <w:proofErr w:type="spellEnd"/>
+      <w:r>
+        <w:t xml:space="preserve"> </w:t>
+      </w:r>
+      <w:proofErr w:type="spellStart"/>
+      <w:r>
+        <w:t>ve</w:t>
+      </w:r>
+      <w:proofErr w:type="spellEnd"/>
+      <w:r>
+        <w:t xml:space="preserve"> </w:t>
+      </w:r>
+      <w:proofErr w:type="spellStart"/>
+      <w:r>
+        <w:t>aşağı</w:t>
+      </w:r>
+      <w:proofErr w:type="spellEnd"/>
+      <w:r>
+        <w:t xml:space="preserve"> </w:t>
+      </w:r>
+      <w:proofErr w:type="spellStart"/>
+      <w:r>
+        <w:t>doğru</w:t>
+      </w:r>
+      <w:proofErr w:type="spellEnd"/>
+    </w:p>
+    <w:p>
+      <w:proofErr w:type="spellStart"/>
+      <w:r>
+        <w:t>Çok</w:t>
+      </w:r>
+      <w:proofErr w:type="spellEnd"/>
+      <w:r>
+        <w:t xml:space="preserve"> </w:t>
+      </w:r>
+      <w:proofErr w:type="spellStart"/>
+      <w:r>
+        <w:t>yüksek</w:t>
+      </w:r>
+      <w:proofErr w:type="spellEnd"/>
+      <w:r>
+        <w:t xml:space="preserve"> </w:t>
+      </w:r>
+      <w:r>
+        <w:t>stroke contrast</w:t>
+      </w:r>
+    </w:p>
     <w:p/>
     <w:p>
       <w:pPr>
@@ -1280,7 +1399,118 @@
           <w:b/>
           <w:u w:val="single"/>
         </w:rPr>
-        <w:t>Transitional style</w:t>
+        <w:t>Bodoni (Modern)</w:t>
+      </w:r>
+      <w:r>
+        <w:rPr>
+          <w:b/>
+        </w:rPr>
+        <w:t xml:space="preserve"> – (</w:t>
+      </w:r>
+      <w:proofErr w:type="spellStart"/>
+      <w:r>
+        <w:rPr>
+          <w:b/>
+        </w:rPr>
+        <w:t>Didone</w:t>
+      </w:r>
+      <w:proofErr w:type="spellEnd"/>
+      <w:r>
+        <w:rPr>
+          <w:b/>
+        </w:rPr>
+        <w:t>)</w:t>
+      </w:r>
+    </w:p>
+    <w:p>
+      <w:r>
+        <w:t xml:space="preserve">Extreme </w:t>
+      </w:r>
+      <w:r>
+        <w:t>stroke contrast</w:t>
+      </w:r>
+    </w:p>
+    <w:p>
+      <w:proofErr w:type="spellStart"/>
+      <w:r>
+        <w:t>Serif’ler</w:t>
+      </w:r>
+      <w:proofErr w:type="spellEnd"/>
+      <w:r>
+        <w:t xml:space="preserve"> </w:t>
+      </w:r>
+      <w:proofErr w:type="spellStart"/>
+      <w:r>
+        <w:t>daha</w:t>
+      </w:r>
+      <w:proofErr w:type="spellEnd"/>
+      <w:r>
+        <w:t xml:space="preserve"> </w:t>
+      </w:r>
+      <w:proofErr w:type="spellStart"/>
+      <w:r>
+        <w:t>ince</w:t>
+      </w:r>
+      <w:proofErr w:type="spellEnd"/>
+      <w:r>
+        <w:t xml:space="preserve"> </w:t>
+      </w:r>
+      <w:proofErr w:type="spellStart"/>
+      <w:r>
+        <w:t>şerit</w:t>
+      </w:r>
+      <w:proofErr w:type="spellEnd"/>
+    </w:p>
+    <w:p>
+      <w:r>
+        <w:t xml:space="preserve">Diagonal stress </w:t>
+      </w:r>
+      <w:proofErr w:type="spellStart"/>
+      <w:r>
+        <w:t>düz</w:t>
+      </w:r>
+      <w:proofErr w:type="spellEnd"/>
+    </w:p>
+    <w:p>
+      <w:r>
+        <w:t xml:space="preserve">Aperture </w:t>
+      </w:r>
+      <w:proofErr w:type="spellStart"/>
+      <w:r>
+        <w:t>çok</w:t>
+      </w:r>
+      <w:proofErr w:type="spellEnd"/>
+      <w:r>
+        <w:t xml:space="preserve"> </w:t>
+      </w:r>
+      <w:proofErr w:type="spellStart"/>
+      <w:r>
+        <w:t>dar</w:t>
+      </w:r>
+      <w:proofErr w:type="spellEnd"/>
+      <w:r>
+        <w:t xml:space="preserve"> (tight)</w:t>
+      </w:r>
+    </w:p>
+    <w:p/>
+    <w:p>
+      <w:pPr>
+        <w:rPr>
+          <w:b/>
+          <w:u w:val="single"/>
+        </w:rPr>
+      </w:pPr>
+      <w:r>
+        <w:rPr>
+          <w:b/>
+          <w:u w:val="single"/>
+        </w:rPr>
+        <w:t>Slab serif (Egyptian Slab)</w:t>
+      </w:r>
+    </w:p>
+    <w:p>
+      <w:r>
+        <w:t>Low stroke contrast</w:t>
       </w:r>
     </w:p>
     <w:p>
@@ -1294,281 +1524,19 @@
       </w:r>
       <w:proofErr w:type="spellStart"/>
       <w:r>
-        <w:t>sivri</w:t>
-      </w:r>
-      <w:proofErr w:type="spellEnd"/>
-      <w:r>
-        <w:t xml:space="preserve"> serif</w:t>
-      </w:r>
-    </w:p>
-    <w:p>
-      <w:r>
-        <w:t xml:space="preserve">Diagonal stress </w:t>
-      </w:r>
-      <w:proofErr w:type="spellStart"/>
-      <w:r>
-        <w:t>neredeyse</w:t>
-      </w:r>
-      <w:proofErr w:type="spellEnd"/>
-      <w:r>
-        <w:t xml:space="preserve"> </w:t>
-      </w:r>
-      <w:proofErr w:type="spellStart"/>
-      <w:r>
-        <w:t>düz</w:t>
-      </w:r>
-      <w:proofErr w:type="spellEnd"/>
-    </w:p>
-    <w:p>
-      <w:r>
-        <w:t xml:space="preserve">E </w:t>
-      </w:r>
-      <w:proofErr w:type="spellStart"/>
-      <w:r>
-        <w:t>harfindeki</w:t>
-      </w:r>
-      <w:proofErr w:type="spellEnd"/>
-      <w:r>
-        <w:t xml:space="preserve"> Counter </w:t>
-      </w:r>
-      <w:proofErr w:type="spellStart"/>
-      <w:r>
-        <w:t>daha</w:t>
-      </w:r>
-      <w:proofErr w:type="spellEnd"/>
-      <w:r>
-        <w:t xml:space="preserve"> </w:t>
-      </w:r>
-      <w:proofErr w:type="spellStart"/>
-      <w:r>
-        <w:t>büyük</w:t>
-      </w:r>
-      <w:proofErr w:type="spellEnd"/>
-    </w:p>
-    <w:p>
-      <w:r>
-        <w:t xml:space="preserve">W </w:t>
-      </w:r>
-      <w:proofErr w:type="spellStart"/>
-      <w:r>
-        <w:t>çapraz</w:t>
-      </w:r>
-      <w:proofErr w:type="spellEnd"/>
-      <w:r>
-        <w:t xml:space="preserve"> </w:t>
-      </w:r>
-      <w:proofErr w:type="spellStart"/>
-      <w:r>
-        <w:t>değil</w:t>
-      </w:r>
-      <w:proofErr w:type="spellEnd"/>
-    </w:p>
-    <w:p>
-      <w:r>
-        <w:t xml:space="preserve">T </w:t>
-      </w:r>
-      <w:proofErr w:type="spellStart"/>
-      <w:r>
-        <w:t>harfindeki</w:t>
-      </w:r>
-      <w:proofErr w:type="spellEnd"/>
-      <w:r>
-        <w:t xml:space="preserve"> beak </w:t>
-      </w:r>
-      <w:proofErr w:type="spellStart"/>
-      <w:r>
-        <w:t>daha</w:t>
-      </w:r>
-      <w:proofErr w:type="spellEnd"/>
-      <w:r>
-        <w:t xml:space="preserve"> </w:t>
-      </w:r>
-      <w:proofErr w:type="spellStart"/>
-      <w:r>
-        <w:t>sivri</w:t>
-      </w:r>
-      <w:proofErr w:type="spellEnd"/>
-      <w:r>
-        <w:t xml:space="preserve"> ve </w:t>
-      </w:r>
-      <w:proofErr w:type="spellStart"/>
-      <w:r>
-        <w:t>aşağı</w:t>
-      </w:r>
-      <w:proofErr w:type="spellEnd"/>
-      <w:r>
-        <w:t xml:space="preserve"> </w:t>
-      </w:r>
-      <w:proofErr w:type="spellStart"/>
-      <w:r>
-        <w:t>doğru</w:t>
-      </w:r>
-      <w:proofErr w:type="spellEnd"/>
-    </w:p>
-    <w:p>
-      <w:proofErr w:type="spellStart"/>
-      <w:r>
-        <w:t>Çok</w:t>
-      </w:r>
-      <w:proofErr w:type="spellEnd"/>
-      <w:r>
-        <w:t xml:space="preserve"> </w:t>
-      </w:r>
-      <w:proofErr w:type="spellStart"/>
-      <w:r>
-        <w:t>yüksek</w:t>
-      </w:r>
-      <w:proofErr w:type="spellEnd"/>
-      <w:r>
-        <w:t xml:space="preserve"> </w:t>
-      </w:r>
-      <w:r>
-        <w:t>stroke contrast</w:t>
-      </w:r>
-    </w:p>
-    <w:p/>
-    <w:p>
-      <w:pPr>
-        <w:rPr>
-          <w:b/>
-          <w:u w:val="single"/>
-        </w:rPr>
-      </w:pPr>
-      <w:r>
-        <w:rPr>
-          <w:b/>
-          <w:u w:val="single"/>
-        </w:rPr>
-        <w:t>Bodoni (Modern)</w:t>
-      </w:r>
-      <w:r>
-        <w:rPr>
-          <w:b/>
-        </w:rPr>
-        <w:t xml:space="preserve"> – (</w:t>
-      </w:r>
-      <w:proofErr w:type="spellStart"/>
-      <w:r>
-        <w:rPr>
-          <w:b/>
-        </w:rPr>
-        <w:t>Didone</w:t>
-      </w:r>
-      <w:proofErr w:type="spellEnd"/>
-      <w:r>
-        <w:rPr>
-          <w:b/>
-        </w:rPr>
-        <w:t>)</w:t>
-      </w:r>
-    </w:p>
-    <w:p>
-      <w:r>
-        <w:t xml:space="preserve">Extreme </w:t>
-      </w:r>
-      <w:r>
-        <w:t>stroke contrast</w:t>
-      </w:r>
-    </w:p>
-    <w:p>
-      <w:proofErr w:type="spellStart"/>
-      <w:r>
-        <w:t>Serif’ler</w:t>
-      </w:r>
-      <w:proofErr w:type="spellEnd"/>
-      <w:r>
-        <w:t xml:space="preserve"> </w:t>
-      </w:r>
-      <w:proofErr w:type="spellStart"/>
-      <w:r>
-        <w:t>daha</w:t>
-      </w:r>
-      <w:proofErr w:type="spellEnd"/>
-      <w:r>
-        <w:t xml:space="preserve"> </w:t>
-      </w:r>
-      <w:proofErr w:type="spellStart"/>
-      <w:r>
-        <w:t>ince</w:t>
-      </w:r>
-      <w:proofErr w:type="spellEnd"/>
-      <w:r>
-        <w:t xml:space="preserve"> </w:t>
-      </w:r>
-      <w:proofErr w:type="spellStart"/>
-      <w:r>
-        <w:t>şerit</w:t>
-      </w:r>
-      <w:proofErr w:type="spellEnd"/>
-    </w:p>
-    <w:p>
-      <w:r>
-        <w:t xml:space="preserve">Diagonal stress </w:t>
-      </w:r>
-      <w:proofErr w:type="spellStart"/>
-      <w:r>
-        <w:t>düz</w:t>
-      </w:r>
-      <w:proofErr w:type="spellEnd"/>
-    </w:p>
-    <w:p>
-      <w:r>
-        <w:t xml:space="preserve">Aperture </w:t>
-      </w:r>
-      <w:proofErr w:type="spellStart"/>
-      <w:r>
-        <w:t>çok</w:t>
-      </w:r>
-      <w:proofErr w:type="spellEnd"/>
-      <w:r>
-        <w:t xml:space="preserve"> </w:t>
-      </w:r>
-      <w:proofErr w:type="spellStart"/>
-      <w:r>
-        <w:t>dar</w:t>
-      </w:r>
-      <w:proofErr w:type="spellEnd"/>
-      <w:r>
-        <w:t xml:space="preserve"> (tight)</w:t>
-      </w:r>
-    </w:p>
-    <w:p/>
-    <w:p>
-      <w:pPr>
-        <w:rPr>
-          <w:b/>
-          <w:u w:val="single"/>
-        </w:rPr>
-      </w:pPr>
-      <w:r>
-        <w:rPr>
-          <w:b/>
-          <w:u w:val="single"/>
-        </w:rPr>
-        <w:t>Slab serif (Egyptian Slab)</w:t>
-      </w:r>
-    </w:p>
-    <w:p>
-      <w:r>
-        <w:t>Low stroke contrast</w:t>
-      </w:r>
-    </w:p>
-    <w:p>
-      <w:proofErr w:type="spellStart"/>
-      <w:r>
-        <w:t>Daha</w:t>
-      </w:r>
-      <w:proofErr w:type="spellEnd"/>
-      <w:r>
-        <w:t xml:space="preserve"> </w:t>
-      </w:r>
-      <w:proofErr w:type="spellStart"/>
-      <w:r>
         <w:t>kalın</w:t>
       </w:r>
       <w:proofErr w:type="spellEnd"/>
       <w:r>
-        <w:t xml:space="preserve"> ve </w:t>
+        <w:t xml:space="preserve"> </w:t>
+      </w:r>
+      <w:proofErr w:type="spellStart"/>
+      <w:r>
+        <w:t>ve</w:t>
+      </w:r>
+      <w:proofErr w:type="spellEnd"/>
+      <w:r>
+        <w:t xml:space="preserve"> </w:t>
       </w:r>
       <w:proofErr w:type="spellStart"/>
       <w:r>
@@ -1591,8 +1559,21 @@
       </w:r>
     </w:p>
     <w:p>
-      <w:r>
-        <w:t xml:space="preserve">Reklam, poster ve </w:t>
+      <w:proofErr w:type="spellStart"/>
+      <w:r>
+        <w:t>Reklam</w:t>
+      </w:r>
+      <w:proofErr w:type="spellEnd"/>
+      <w:r>
+        <w:t xml:space="preserve">, poster </w:t>
+      </w:r>
+      <w:proofErr w:type="spellStart"/>
+      <w:r>
+        <w:t>ve</w:t>
+      </w:r>
+      <w:proofErr w:type="spellEnd"/>
+      <w:r>
+        <w:t xml:space="preserve"> </w:t>
       </w:r>
       <w:proofErr w:type="spellStart"/>
       <w:r>
@@ -1714,8 +1695,13 @@
       <w:r>
         <w:t xml:space="preserve"> </w:t>
       </w:r>
-      <w:r>
-        <w:t xml:space="preserve">ve </w:t>
+      <w:proofErr w:type="spellStart"/>
+      <w:r>
+        <w:t>ve</w:t>
+      </w:r>
+      <w:proofErr w:type="spellEnd"/>
+      <w:r>
+        <w:t xml:space="preserve"> </w:t>
       </w:r>
       <w:proofErr w:type="spellStart"/>
       <w:r>
@@ -1921,21 +1907,10 @@
         <w:rPr>
           <w:u w:val="single"/>
         </w:rPr>
-        <w:t xml:space="preserve">Open </w:t>
-      </w:r>
-      <w:proofErr w:type="gramStart"/>
-      <w:r>
-        <w:rPr>
-          <w:u w:val="single"/>
-        </w:rPr>
-        <w:t>sans</w:t>
-      </w:r>
-      <w:r>
-        <w:t xml:space="preserve">  -</w:t>
-      </w:r>
-      <w:proofErr w:type="gramEnd"/>
-      <w:r>
-        <w:t xml:space="preserve"> very popular these days</w:t>
+        <w:t>Open sans</w:t>
+      </w:r>
+      <w:r>
+        <w:t xml:space="preserve">  - very popular these days</w:t>
       </w:r>
     </w:p>
     <w:p/>
@@ -2002,11 +1977,9 @@
       <w:r>
         <w:t xml:space="preserve"> </w:t>
       </w:r>
-      <w:proofErr w:type="spellStart"/>
       <w:r>
         <w:t>Futura</w:t>
       </w:r>
-      <w:proofErr w:type="spellEnd"/>
     </w:p>
     <w:p>
       <w:r>
@@ -2033,13 +2006,8 @@
       <w:r>
         <w:t xml:space="preserve">*** </w:t>
       </w:r>
-      <w:proofErr w:type="spellStart"/>
-      <w:r>
-        <w:t>Proxima</w:t>
-      </w:r>
-      <w:proofErr w:type="spellEnd"/>
-      <w:r>
-        <w:t xml:space="preserve"> </w:t>
+      <w:r>
+        <w:t xml:space="preserve">Proxima </w:t>
       </w:r>
       <w:r>
         <w:t xml:space="preserve">Nova, </w:t>
@@ -2049,13 +2017,8 @@
       <w:r>
         <w:t xml:space="preserve">*** </w:t>
       </w:r>
-      <w:proofErr w:type="spellStart"/>
-      <w:r>
-        <w:t>Museo</w:t>
-      </w:r>
-      <w:proofErr w:type="spellEnd"/>
-      <w:r>
-        <w:t xml:space="preserve"> Sans, </w:t>
+      <w:r>
+        <w:t xml:space="preserve">Museo Sans, </w:t>
       </w:r>
     </w:p>
     <w:p>
@@ -2091,13 +2054,8 @@
       </w:r>
     </w:p>
     <w:p>
-      <w:proofErr w:type="gramStart"/>
-      <w:r>
-        <w:t>Less longer</w:t>
-      </w:r>
-      <w:proofErr w:type="gramEnd"/>
-      <w:r>
-        <w:t xml:space="preserve"> lines</w:t>
+      <w:r>
+        <w:t>Less longer lines</w:t>
       </w:r>
     </w:p>
     <w:p>
@@ -2167,7 +2125,6 @@
         </w:rPr>
       </w:pPr>
       <w:proofErr w:type="spellStart"/>
-      <w:proofErr w:type="gramStart"/>
       <w:r>
         <w:rPr>
           <w:u w:val="single"/>
@@ -2179,20 +2136,10 @@
         <w:rPr>
           <w:u w:val="single"/>
         </w:rPr>
-        <w:t xml:space="preserve"> :</w:t>
-      </w:r>
-      <w:proofErr w:type="gramEnd"/>
-      <w:r>
-        <w:rPr>
-          <w:u w:val="single"/>
-        </w:rPr>
-        <w:t xml:space="preserve"> letter-spacing</w:t>
-      </w:r>
-    </w:p>
-    <w:p>
-      <w:bookmarkStart w:id="0" w:name="_GoBack"/>
-      <w:bookmarkEnd w:id="0"/>
-    </w:p>
+        <w:t xml:space="preserve"> : letter-spacing</w:t>
+      </w:r>
+    </w:p>
+    <w:p/>
     <w:p/>
     <w:p/>
     <w:p>
@@ -2254,7 +2201,6 @@
         <w:t xml:space="preserve"> </w:t>
       </w:r>
       <w:proofErr w:type="spellStart"/>
-      <w:proofErr w:type="gramStart"/>
       <w:r>
         <w:t>isteriz</w:t>
       </w:r>
@@ -2262,7 +2208,6 @@
       <w:r>
         <w:t>..</w:t>
       </w:r>
-      <w:proofErr w:type="gramEnd"/>
     </w:p>
     <w:p>
       <w:pPr>
@@ -2298,6 +2243,11 @@
           <w:u w:val="single"/>
         </w:rPr>
       </w:pPr>
+    </w:p>
+    <w:p>
+      <w:r>
+        <w:t>Not all fonts support curly quotes</w:t>
+      </w:r>
     </w:p>
     <w:p/>
     <w:p/>
@@ -2314,7 +2264,7 @@
 </file>
 
 <file path=word/styles.xml><?xml version="1.0" encoding="utf-8"?>
-<w:styles xmlns:mc="http://schemas.openxmlformats.org/markup-compatibility/2006" xmlns:r="http://schemas.openxmlformats.org/officeDocument/2006/relationships" xmlns:w="http://schemas.openxmlformats.org/wordprocessingml/2006/main" xmlns:w14="http://schemas.microsoft.com/office/word/2010/wordml" xmlns:w15="http://schemas.microsoft.com/office/word/2012/wordml" xmlns:w16se="http://schemas.microsoft.com/office/word/2015/wordml/symex" mc:Ignorable="w14 w15 w16se">
+<w:styles xmlns:mc="http://schemas.openxmlformats.org/markup-compatibility/2006" xmlns:r="http://schemas.openxmlformats.org/officeDocument/2006/relationships" xmlns:w="http://schemas.openxmlformats.org/wordprocessingml/2006/main" xmlns:w14="http://schemas.microsoft.com/office/word/2010/wordml" xmlns:w15="http://schemas.microsoft.com/office/word/2012/wordml" xmlns:w16cex="http://schemas.microsoft.com/office/word/2018/wordml/cex" xmlns:w16cid="http://schemas.microsoft.com/office/word/2016/wordml/cid" xmlns:w16="http://schemas.microsoft.com/office/word/2018/wordml" xmlns:w16sdtdh="http://schemas.microsoft.com/office/word/2020/wordml/sdtdatahash" xmlns:w16se="http://schemas.microsoft.com/office/word/2015/wordml/symex" mc:Ignorable="w14 w15 w16se w16cid w16 w16cex w16sdtdh">
   <w:docDefaults>
     <w:rPrDefault>
       <w:rPr>
@@ -2330,7 +2280,7 @@
       </w:pPr>
     </w:pPrDefault>
   </w:docDefaults>
-  <w:latentStyles w:defLockedState="0" w:defUIPriority="99" w:defSemiHidden="0" w:defUnhideWhenUsed="0" w:defQFormat="0" w:count="371">
+  <w:latentStyles w:defLockedState="0" w:defUIPriority="99" w:defSemiHidden="0" w:defUnhideWhenUsed="0" w:defQFormat="0" w:count="376">
     <w:lsdException w:name="Normal" w:uiPriority="0" w:qFormat="1"/>
     <w:lsdException w:name="heading 1" w:uiPriority="9" w:qFormat="1"/>
     <w:lsdException w:name="heading 2" w:semiHidden="1" w:uiPriority="9" w:unhideWhenUsed="1" w:qFormat="1"/>
@@ -2436,7 +2386,6 @@
     <w:lsdException w:name="HTML Sample" w:semiHidden="1" w:unhideWhenUsed="1"/>
     <w:lsdException w:name="HTML Typewriter" w:semiHidden="1" w:unhideWhenUsed="1"/>
     <w:lsdException w:name="HTML Variable" w:semiHidden="1" w:unhideWhenUsed="1"/>
-    <w:lsdException w:name="Normal Table" w:semiHidden="1" w:unhideWhenUsed="1"/>
     <w:lsdException w:name="annotation subject" w:semiHidden="1" w:unhideWhenUsed="1"/>
     <w:lsdException w:name="No List" w:semiHidden="1" w:unhideWhenUsed="1"/>
     <w:lsdException w:name="Outline List 1" w:semiHidden="1" w:unhideWhenUsed="1"/>
@@ -2479,11 +2428,8 @@
     <w:lsdException w:name="Table Contemporary" w:semiHidden="1" w:unhideWhenUsed="1"/>
     <w:lsdException w:name="Table Elegant" w:semiHidden="1" w:unhideWhenUsed="1"/>
     <w:lsdException w:name="Table Professional" w:semiHidden="1" w:unhideWhenUsed="1"/>
-    <w:lsdException w:name="Table Subtle 1" w:semiHidden="1" w:unhideWhenUsed="1"/>
     <w:lsdException w:name="Table Subtle 2" w:semiHidden="1" w:unhideWhenUsed="1"/>
     <w:lsdException w:name="Table Web 1" w:semiHidden="1" w:unhideWhenUsed="1"/>
-    <w:lsdException w:name="Table Web 2" w:semiHidden="1" w:unhideWhenUsed="1"/>
-    <w:lsdException w:name="Table Web 3" w:semiHidden="1" w:unhideWhenUsed="1"/>
     <w:lsdException w:name="Balloon Text" w:semiHidden="1" w:unhideWhenUsed="1"/>
     <w:lsdException w:name="Table Grid" w:uiPriority="39"/>
     <w:lsdException w:name="Table Theme" w:semiHidden="1" w:unhideWhenUsed="1"/>
@@ -2702,6 +2648,11 @@
     <w:lsdException w:name="List Table 5 Dark Accent 6" w:uiPriority="50"/>
     <w:lsdException w:name="List Table 6 Colorful Accent 6" w:uiPriority="51"/>
     <w:lsdException w:name="List Table 7 Colorful Accent 6" w:uiPriority="52"/>
+    <w:lsdException w:name="Mention" w:semiHidden="1" w:unhideWhenUsed="1"/>
+    <w:lsdException w:name="Smart Hyperlink" w:semiHidden="1" w:unhideWhenUsed="1"/>
+    <w:lsdException w:name="Hashtag" w:semiHidden="1" w:unhideWhenUsed="1"/>
+    <w:lsdException w:name="Unresolved Mention" w:semiHidden="1" w:unhideWhenUsed="1"/>
+    <w:lsdException w:name="Smart Link" w:semiHidden="1" w:unhideWhenUsed="1"/>
   </w:latentStyles>
   <w:style w:type="paragraph" w:default="1" w:styleId="Normal">
     <w:name w:val="Normal"/>
@@ -2745,8 +2696,8 @@
       <w:u w:val="single"/>
     </w:rPr>
   </w:style>
-  <w:style w:type="character" w:customStyle="1" w:styleId="UnresolvedMention">
-    <w:name w:val="Unresolved Mention"/>
+  <w:style w:type="character" w:customStyle="1" w:styleId="zmlenmeyenBahsetme1">
+    <w:name w:val="Çözümlenmeyen Bahsetme1"/>
     <w:basedOn w:val="VarsaylanParagrafYazTipi"/>
     <w:uiPriority w:val="99"/>
     <w:semiHidden/>

</xml_diff>